<commit_message>
Cenários de Casos de Uso adicionados no Documento de Requisitos. #12
</commit_message>
<xml_diff>
--- a/Requisitos/Documento de Requisitos.docx
+++ b/Requisitos/Documento de Requisitos.docx
@@ -3627,7 +3627,7 @@
           <v:shape id="_x0000_i1025" type="#_x0000_t75" style="width:29.25pt;height:36.75pt" o:ole="">
             <v:imagedata r:id="rId12" o:title=""/>
           </v:shape>
-          <o:OLEObject Type="Embed" ProgID="Word.Picture.6" ShapeID="_x0000_i1025" DrawAspect="Content" ObjectID="_1655730347" r:id="rId13"/>
+          <o:OLEObject Type="Embed" ProgID="Word.Picture.6" ShapeID="_x0000_i1025" DrawAspect="Content" ObjectID="_1655818628" r:id="rId13"/>
         </w:object>
       </w:r>
     </w:p>
@@ -4710,10 +4710,10 @@
             <wp:positionV relativeFrom="paragraph">
               <wp:posOffset>237490</wp:posOffset>
             </wp:positionV>
-            <wp:extent cx="5731510" cy="3455035"/>
-            <wp:effectExtent l="0" t="0" r="2540" b="0"/>
+            <wp:extent cx="5731510" cy="3553460"/>
+            <wp:effectExtent l="0" t="0" r="2540" b="8890"/>
             <wp:wrapTopAndBottom/>
-            <wp:docPr id="39" name="Imagem 39"/>
+            <wp:docPr id="5" name="Imagem 5"/>
             <wp:cNvGraphicFramePr>
               <a:graphicFrameLocks xmlns:a="http://schemas.openxmlformats.org/drawingml/2006/main" noChangeAspect="1"/>
             </wp:cNvGraphicFramePr>
@@ -4721,7 +4721,7 @@
               <a:graphicData uri="http://schemas.openxmlformats.org/drawingml/2006/picture">
                 <pic:pic xmlns:pic="http://schemas.openxmlformats.org/drawingml/2006/picture">
                   <pic:nvPicPr>
-                    <pic:cNvPr id="39" name=""/>
+                    <pic:cNvPr id="5" name=""/>
                     <pic:cNvPicPr/>
                   </pic:nvPicPr>
                   <pic:blipFill>
@@ -4739,7 +4739,7 @@
                   <pic:spPr>
                     <a:xfrm>
                       <a:off x="0" y="0"/>
-                      <a:ext cx="5731510" cy="3455035"/>
+                      <a:ext cx="5731510" cy="3553460"/>
                     </a:xfrm>
                     <a:prstGeom prst="rect">
                       <a:avLst/>
@@ -4756,6 +4756,785 @@
       <w:pPr>
         <w:pStyle w:val="TextoNormal"/>
         <w:ind w:left="0"/>
+      </w:pPr>
+    </w:p>
+    <w:p>
+      <w:pPr>
+        <w:pStyle w:val="Ttulo3"/>
+      </w:pPr>
+      <w:r>
+        <w:t xml:space="preserve">Caso de Uso 1 </w:t>
+      </w:r>
+      <w:r>
+        <w:t>–</w:t>
+      </w:r>
+      <w:r>
+        <w:t xml:space="preserve"> </w:t>
+      </w:r>
+      <w:r>
+        <w:t xml:space="preserve"> Cadastrar </w:t>
+      </w:r>
+      <w:r>
+        <w:t>pet para adoção</w:t>
+      </w:r>
+    </w:p>
+    <w:p>
+      <w:pPr>
+        <w:pStyle w:val="TextoNormal"/>
+        <w:spacing w:line="360" w:lineRule="auto"/>
+        <w:ind w:left="720"/>
+      </w:pPr>
+      <w:r>
+        <w:t xml:space="preserve">O </w:t>
+      </w:r>
+      <w:r>
+        <w:t>usuário será capaz de incluir um novo animal para adoção</w:t>
+      </w:r>
+      <w:r>
+        <w:t xml:space="preserve">. Para </w:t>
+      </w:r>
+      <w:r>
+        <w:t xml:space="preserve">efetuar </w:t>
+      </w:r>
+      <w:r>
+        <w:t>esse</w:t>
+      </w:r>
+      <w:r>
+        <w:t xml:space="preserve"> cadastro</w:t>
+      </w:r>
+      <w:r>
+        <w:t xml:space="preserve">, </w:t>
+      </w:r>
+      <w:r>
+        <w:t>o usuário deverá estar necessáriamente cadastrado e logado no sistema</w:t>
+      </w:r>
+      <w:r>
+        <w:t>.</w:t>
+      </w:r>
+      <w:r>
+        <w:t xml:space="preserve"> Na barra de menus que estará localizada no topo da página haverá um botão para que o usuário </w:t>
+      </w:r>
+      <w:r>
+        <w:t>tenha acesso a tal funcionalidade</w:t>
+      </w:r>
+      <w:r>
+        <w:t xml:space="preserve"> e será efetuado por meio de submissão dos dados necessário</w:t>
+      </w:r>
+      <w:r>
+        <w:t>s através de um formulário</w:t>
+      </w:r>
+      <w:r>
+        <w:t>.</w:t>
+      </w:r>
+      <w:r>
+        <w:t xml:space="preserve"> </w:t>
+      </w:r>
+      <w:r>
+        <w:t>N</w:t>
+      </w:r>
+      <w:r>
+        <w:t xml:space="preserve">este </w:t>
+      </w:r>
+      <w:r>
+        <w:t xml:space="preserve">formulário </w:t>
+      </w:r>
+      <w:r>
+        <w:t xml:space="preserve">o usuário deverá fornecer </w:t>
+      </w:r>
+      <w:r>
+        <w:t>no mímio uma foto e no máximo seis foto do pet</w:t>
+      </w:r>
+      <w:r>
+        <w:t>, caso haja algum vídeo</w:t>
+      </w:r>
+      <w:r>
+        <w:t xml:space="preserve"> do pet </w:t>
+      </w:r>
+      <w:r>
+        <w:t>nas redes sociais, o usuário</w:t>
+      </w:r>
+      <w:r>
+        <w:t xml:space="preserve"> também</w:t>
+      </w:r>
+      <w:r>
+        <w:t xml:space="preserve"> poderá fornecer o link de acesso</w:t>
+      </w:r>
+      <w:r>
+        <w:t xml:space="preserve"> ao vídeo. Deverá ser informada</w:t>
+      </w:r>
+      <w:r>
+        <w:t>, de forma cativante</w:t>
+      </w:r>
+      <w:r>
+        <w:t>,</w:t>
+      </w:r>
+      <w:r>
+        <w:t xml:space="preserve"> </w:t>
+      </w:r>
+      <w:r>
+        <w:t>uma breve descrição do hi</w:t>
+      </w:r>
+      <w:r>
+        <w:t xml:space="preserve">stórico do animal, uma descrição </w:t>
+      </w:r>
+      <w:r>
+        <w:t>que contribua para que o interessado na adoç</w:t>
+      </w:r>
+      <w:r>
+        <w:t>ã</w:t>
+      </w:r>
+      <w:r>
+        <w:t>o fiquei ainda mais motivado em fazê</w:t>
+      </w:r>
+      <w:r>
+        <w:t>-la.</w:t>
+      </w:r>
+      <w:r>
+        <w:t xml:space="preserve"> Por fim deverão serem informadas informações </w:t>
+      </w:r>
+      <w:r>
+        <w:t>de identificação do animal</w:t>
+      </w:r>
+      <w:r>
+        <w:t>, tais como nome, raça, sexo, porte</w:t>
+      </w:r>
+      <w:r>
+        <w:t xml:space="preserve">, deficiência (caso possua) e outras </w:t>
+      </w:r>
+      <w:r>
+        <w:t>informações pertinentes.</w:t>
+      </w:r>
+    </w:p>
+    <w:p>
+      <w:pPr>
+        <w:pStyle w:val="Ttulo3"/>
+      </w:pPr>
+      <w:r>
+        <w:t xml:space="preserve">Caso de Uso 2 –  </w:t>
+      </w:r>
+      <w:r>
+        <w:t>Consulta</w:t>
+      </w:r>
+      <w:r>
+        <w:t xml:space="preserve">r </w:t>
+      </w:r>
+      <w:r>
+        <w:t>informações do pet</w:t>
+      </w:r>
+    </w:p>
+    <w:p>
+      <w:pPr>
+        <w:pStyle w:val="TextoNormal"/>
+        <w:spacing w:line="360" w:lineRule="auto"/>
+        <w:ind w:left="720"/>
+      </w:pPr>
+      <w:r>
+        <w:t>O usuário doador poderá, a qualquer momento</w:t>
+      </w:r>
+      <w:r>
+        <w:t>, consultar</w:t>
+      </w:r>
+      <w:r>
+        <w:t xml:space="preserve"> os dados cadastrais do pet disponibilizado para adoção</w:t>
+      </w:r>
+      <w:r>
+        <w:t>, mesmo após efetuada sua adoção</w:t>
+      </w:r>
+      <w:r>
+        <w:t xml:space="preserve">. Para ter acesso a funcionalidade o usuário contará com uma listagem dos pets por ele cadastrados e um ícone que o levará </w:t>
+      </w:r>
+      <w:r>
+        <w:t>à</w:t>
+      </w:r>
+      <w:r>
+        <w:t xml:space="preserve"> página </w:t>
+      </w:r>
+      <w:r>
+        <w:t xml:space="preserve">com </w:t>
+      </w:r>
+      <w:r>
+        <w:t xml:space="preserve">as </w:t>
+      </w:r>
+      <w:r>
+        <w:t>informações do pet</w:t>
+      </w:r>
+      <w:r>
+        <w:t>.</w:t>
+      </w:r>
+    </w:p>
+    <w:p>
+      <w:pPr>
+        <w:pStyle w:val="Ttulo3"/>
+      </w:pPr>
+      <w:r>
+        <w:lastRenderedPageBreak/>
+        <w:t xml:space="preserve">Caso de Uso </w:t>
+      </w:r>
+      <w:r>
+        <w:t>3</w:t>
+      </w:r>
+      <w:r>
+        <w:t xml:space="preserve"> –  </w:t>
+      </w:r>
+      <w:r>
+        <w:t>Alterar cadastro do pet</w:t>
+      </w:r>
+    </w:p>
+    <w:p>
+      <w:pPr>
+        <w:pStyle w:val="TextoNormal"/>
+        <w:spacing w:line="360" w:lineRule="auto"/>
+        <w:ind w:left="720"/>
+      </w:pPr>
+      <w:r>
+        <w:t xml:space="preserve">O usuário </w:t>
+      </w:r>
+      <w:r>
+        <w:t xml:space="preserve">doador </w:t>
+      </w:r>
+      <w:r>
+        <w:t>poderá, a qualquer momento</w:t>
+      </w:r>
+      <w:r>
+        <w:t xml:space="preserve"> </w:t>
+      </w:r>
+      <w:r>
+        <w:t>até</w:t>
+      </w:r>
+      <w:r>
+        <w:t xml:space="preserve"> </w:t>
+      </w:r>
+      <w:r>
+        <w:t xml:space="preserve">que </w:t>
+      </w:r>
+      <w:r>
+        <w:t>seja efetuad</w:t>
+      </w:r>
+      <w:r>
+        <w:t>a</w:t>
+      </w:r>
+      <w:r>
+        <w:t xml:space="preserve"> a adoção</w:t>
+      </w:r>
+      <w:r>
+        <w:t xml:space="preserve">, alterar os dados cadastrais do </w:t>
+      </w:r>
+      <w:r>
+        <w:t xml:space="preserve">pet disponibilizado para </w:t>
+      </w:r>
+      <w:r>
+        <w:t>adoção.</w:t>
+      </w:r>
+      <w:r>
+        <w:t xml:space="preserve"> Para ter acesso a funcionalidade o usuário contará com uma listagem dos pets por ele cadastrados </w:t>
+      </w:r>
+      <w:r>
+        <w:t xml:space="preserve">e um </w:t>
+      </w:r>
+      <w:r>
+        <w:t xml:space="preserve">ícone </w:t>
+      </w:r>
+      <w:r>
+        <w:t xml:space="preserve">que o levará </w:t>
+      </w:r>
+      <w:r>
+        <w:t>à</w:t>
+      </w:r>
+      <w:r>
+        <w:t xml:space="preserve"> página para alteração dos dados </w:t>
+      </w:r>
+      <w:r>
+        <w:t xml:space="preserve">desejados. Após efetuadas as alteração </w:t>
+      </w:r>
+      <w:r>
+        <w:t xml:space="preserve">necessárias, o usuário deverá clicar em </w:t>
+      </w:r>
+      <w:r>
+        <w:t xml:space="preserve">no botão ENVIAR e </w:t>
+      </w:r>
+      <w:r>
+        <w:t>em será exibida uma tela de confirmação das alterações.</w:t>
+      </w:r>
+    </w:p>
+    <w:p>
+      <w:pPr>
+        <w:pStyle w:val="Ttulo3"/>
+      </w:pPr>
+      <w:r>
+        <w:t xml:space="preserve">Caso de Uso </w:t>
+      </w:r>
+      <w:r>
+        <w:t>4</w:t>
+      </w:r>
+      <w:r>
+        <w:t xml:space="preserve"> –  </w:t>
+      </w:r>
+      <w:r>
+        <w:t>Deletar pet</w:t>
+      </w:r>
+    </w:p>
+    <w:p>
+      <w:pPr>
+        <w:pStyle w:val="TextoNormal"/>
+        <w:spacing w:line="360" w:lineRule="auto"/>
+        <w:ind w:left="720"/>
+      </w:pPr>
+      <w:r>
+        <w:t>O usuário doador poderá, a qualquer momento até que seja efetuada a adoção,</w:t>
+      </w:r>
+      <w:r>
+        <w:t xml:space="preserve"> excluir</w:t>
+      </w:r>
+      <w:r>
+        <w:t xml:space="preserve"> o pet disponibilizado para adoção. Para ter acesso a funcionalidade o usuário contará com uma listagem dos pets por ele cadastrados e um ícone que o levará à página </w:t>
+      </w:r>
+      <w:r>
+        <w:t xml:space="preserve">de confirmação </w:t>
+      </w:r>
+      <w:r>
+        <w:t>d</w:t>
+      </w:r>
+      <w:r>
+        <w:t>a</w:t>
+      </w:r>
+      <w:r>
+        <w:t xml:space="preserve"> exclusão do pet cadastrado</w:t>
+      </w:r>
+      <w:r>
+        <w:t xml:space="preserve">. </w:t>
+      </w:r>
+      <w:r>
+        <w:t xml:space="preserve">Na página de exclusão será possível visualizar as informações do pet </w:t>
+      </w:r>
+      <w:r>
+        <w:t>e haverá ainda uma informação de que essa ação não poderá ser revertida</w:t>
+      </w:r>
+      <w:r>
+        <w:t>. C</w:t>
+      </w:r>
+      <w:r>
+        <w:t>iente e certo de sua vontade o usuário deverá clicar no</w:t>
+      </w:r>
+      <w:r>
+        <w:t xml:space="preserve"> link destacado em vermelho</w:t>
+      </w:r>
+      <w:r>
+        <w:t xml:space="preserve"> </w:t>
+      </w:r>
+      <w:r>
+        <w:t xml:space="preserve">"Sim, tenho certeza!" </w:t>
+      </w:r>
+      <w:r>
+        <w:t xml:space="preserve">e em será exibida uma tela de confirmação </w:t>
+      </w:r>
+      <w:r>
+        <w:t>da exclusão</w:t>
+      </w:r>
+      <w:r>
+        <w:t>.</w:t>
+      </w:r>
+    </w:p>
+    <w:p>
+      <w:pPr>
+        <w:pStyle w:val="Ttulo3"/>
+      </w:pPr>
+      <w:r>
+        <w:t xml:space="preserve">Caso de Uso </w:t>
+      </w:r>
+      <w:r>
+        <w:t>4</w:t>
+      </w:r>
+      <w:r>
+        <w:t xml:space="preserve"> –  </w:t>
+      </w:r>
+      <w:r>
+        <w:t>Adotar pet</w:t>
+      </w:r>
+    </w:p>
+    <w:p>
+      <w:pPr>
+        <w:pStyle w:val="TextoNormal"/>
+        <w:spacing w:line="360" w:lineRule="auto"/>
+        <w:ind w:left="720"/>
+      </w:pPr>
+      <w:r>
+        <w:t xml:space="preserve">O usuário </w:t>
+      </w:r>
+      <w:r>
+        <w:t>poderá adotar um pet</w:t>
+      </w:r>
+      <w:r>
+        <w:t xml:space="preserve"> e para isso deverá escolher o </w:t>
+      </w:r>
+      <w:r>
+        <w:t>pet</w:t>
+      </w:r>
+      <w:r>
+        <w:t>, cu</w:t>
+      </w:r>
+      <w:r>
+        <w:t>ja listagem poderá ser acessada por meio do menu “P</w:t>
+      </w:r>
+      <w:r>
+        <w:t>ets”</w:t>
+      </w:r>
+      <w:r>
+        <w:t xml:space="preserve"> disponível na barra de menus</w:t>
+      </w:r>
+      <w:r>
+        <w:t>. Após selecionado o animal</w:t>
+      </w:r>
+      <w:r>
+        <w:t xml:space="preserve">, o usuário </w:t>
+      </w:r>
+      <w:r>
+        <w:t xml:space="preserve">deverá clicar no botão “QUERO ADOTAR” </w:t>
+      </w:r>
+      <w:r>
+        <w:t>o qual o levará para uma tela c</w:t>
+      </w:r>
+      <w:r>
+        <w:t>ontendo</w:t>
+      </w:r>
+      <w:r>
+        <w:t xml:space="preserve"> as informações </w:t>
+      </w:r>
+      <w:r>
+        <w:t>gerais do pet, as informações do adotante</w:t>
+      </w:r>
+      <w:r>
+        <w:t xml:space="preserve">, </w:t>
+      </w:r>
+      <w:r>
+        <w:t>informações de regras de adoção, termo de responsabilidade</w:t>
+      </w:r>
+      <w:r>
+        <w:t xml:space="preserve">, dicas </w:t>
+      </w:r>
+      <w:r>
+        <w:t>de</w:t>
+      </w:r>
+      <w:r>
+        <w:t xml:space="preserve"> cuidados para com o pet. Estando ciente e certo de sua vontade, deverá </w:t>
+      </w:r>
+      <w:r>
+        <w:t>clicar no botão “CONFIRMAR INTERESSE</w:t>
+      </w:r>
+      <w:r>
+        <w:t xml:space="preserve">” e sem seguida </w:t>
+      </w:r>
+      <w:r>
+        <w:t xml:space="preserve">será exibida uma tela confirmando a manifestação </w:t>
+      </w:r>
+      <w:r>
+        <w:t xml:space="preserve">de interesse. Nessa tela de confirmação haverá um botão </w:t>
+      </w:r>
+      <w:r>
+        <w:t>para</w:t>
+      </w:r>
+      <w:r>
+        <w:t xml:space="preserve"> que o interessado possa contactar o adotante</w:t>
+      </w:r>
+      <w:r>
+        <w:t xml:space="preserve"> e mais uma vez, por meio de mensagem</w:t>
+      </w:r>
+      <w:r>
+        <w:t xml:space="preserve">, reforcar o seu interesse. </w:t>
+      </w:r>
+      <w:r>
+        <w:t>Após confirmação de interesse, o</w:t>
+      </w:r>
+      <w:r>
+        <w:t xml:space="preserve"> status </w:t>
+      </w:r>
+      <w:r>
+        <w:t xml:space="preserve">do pet escolhido </w:t>
+      </w:r>
+      <w:r>
+        <w:t>passará a con</w:t>
+      </w:r>
+      <w:r>
+        <w:t>s</w:t>
+      </w:r>
+      <w:r>
+        <w:t xml:space="preserve">tar como </w:t>
+      </w:r>
+      <w:r>
+        <w:t>“Pendente de Aprovação”</w:t>
+      </w:r>
+      <w:r>
+        <w:t xml:space="preserve">, essa mesma informação também </w:t>
+      </w:r>
+      <w:r>
+        <w:t xml:space="preserve">será </w:t>
+      </w:r>
+      <w:r>
+        <w:t>incluída na tab</w:t>
+      </w:r>
+      <w:r>
+        <w:t>l</w:t>
+      </w:r>
+      <w:r>
+        <w:t>ema de animais cadastrados</w:t>
+      </w:r>
+      <w:r>
+        <w:t xml:space="preserve"> pelo doador no</w:t>
+      </w:r>
+      <w:r>
+        <w:t xml:space="preserve"> campo status.</w:t>
+      </w:r>
+      <w:r>
+        <w:t xml:space="preserve"> </w:t>
+      </w:r>
+      <w:r>
+        <w:t>Também será incluída, na tabela pets adotados</w:t>
+      </w:r>
+      <w:r>
+        <w:t xml:space="preserve"> pelo </w:t>
+      </w:r>
+      <w:r>
+        <w:t>adontante as informações de nome do pet e o status da adoção.</w:t>
+      </w:r>
+      <w:r>
+        <w:t xml:space="preserve"> O usuário adontante ficará impedido de manistar </w:t>
+      </w:r>
+      <w:r>
+        <w:t>interesse em novas adoções, por um prazo de 72 horas ou até que o doador aprove</w:t>
+      </w:r>
+      <w:r>
+        <w:t>/</w:t>
+      </w:r>
+      <w:r>
+        <w:t xml:space="preserve">rejeite </w:t>
+      </w:r>
+      <w:r>
+        <w:t>a</w:t>
+      </w:r>
+      <w:r>
+        <w:t xml:space="preserve"> adoção.</w:t>
+      </w:r>
+      <w:r>
+        <w:t xml:space="preserve"> Decorrido o prazo de 72 horas o interessado poderá manifestar </w:t>
+      </w:r>
+      <w:r>
+        <w:t xml:space="preserve">novo </w:t>
+      </w:r>
+      <w:r>
+        <w:t>interesse de adoção</w:t>
+      </w:r>
+      <w:r>
+        <w:t xml:space="preserve">, inclusive para o animal </w:t>
+      </w:r>
+      <w:r>
+        <w:t>que transcorrera o prazo e/ou tenha sido negada</w:t>
+      </w:r>
+      <w:r>
+        <w:t xml:space="preserve">. Em caso de </w:t>
+      </w:r>
+      <w:r>
+        <w:t>rejeição</w:t>
+      </w:r>
+      <w:r>
+        <w:t xml:space="preserve"> de adoção o interessado poderá efetuar</w:t>
+      </w:r>
+      <w:r>
+        <w:t>, para o mesmo pet,</w:t>
+      </w:r>
+      <w:r>
+        <w:t xml:space="preserve"> somente outra tentativa</w:t>
+      </w:r>
+      <w:r>
+        <w:t>, tatotalizando duas tentativas cujas</w:t>
+      </w:r>
+      <w:r>
+        <w:t xml:space="preserve"> adoções foram negadas.</w:t>
+      </w:r>
+    </w:p>
+    <w:p>
+      <w:pPr>
+        <w:pStyle w:val="Ttulo3"/>
+      </w:pPr>
+      <w:r>
+        <w:lastRenderedPageBreak/>
+        <w:t xml:space="preserve">Caso de Uso </w:t>
+      </w:r>
+      <w:r>
+        <w:t>5</w:t>
+      </w:r>
+      <w:r>
+        <w:t xml:space="preserve"> –  </w:t>
+      </w:r>
+      <w:r>
+        <w:t>Aprovar adoção</w:t>
+      </w:r>
+    </w:p>
+    <w:p>
+      <w:pPr>
+        <w:pStyle w:val="TextoNormal"/>
+        <w:spacing w:line="360" w:lineRule="auto"/>
+        <w:ind w:left="720"/>
+      </w:pPr>
+      <w:r>
+        <w:t xml:space="preserve">O doador é quem dará o veredicto final e caberá a ele aceitar ou rejeitar a adoção. </w:t>
+      </w:r>
+      <w:r>
+        <w:t xml:space="preserve">Ele terá um prazo de 72 horas para </w:t>
+      </w:r>
+      <w:r>
+        <w:t xml:space="preserve">aprovar ou rejeitar </w:t>
+      </w:r>
+      <w:r>
+        <w:t xml:space="preserve">o pedido de adoção. </w:t>
+      </w:r>
+      <w:r>
+        <w:t xml:space="preserve">O adotante receberá um e-mail comunicando sobre </w:t>
+      </w:r>
+      <w:r>
+        <w:t xml:space="preserve">a manifestação </w:t>
+      </w:r>
+      <w:r>
+        <w:t>d</w:t>
+      </w:r>
+      <w:r>
+        <w:t>e interesse</w:t>
+      </w:r>
+      <w:r>
+        <w:t xml:space="preserve">. Para aceitar a adoção o adotante </w:t>
+      </w:r>
+      <w:r>
+        <w:t xml:space="preserve">deverá acessar a tabela de pets </w:t>
+      </w:r>
+      <w:r>
+        <w:t xml:space="preserve">por ele </w:t>
+      </w:r>
+      <w:r>
+        <w:t xml:space="preserve">cadastrados, onde na coluna status constará a informação </w:t>
+      </w:r>
+      <w:r>
+        <w:t>“Pendente de Aprovação”</w:t>
+      </w:r>
+      <w:r>
+        <w:t xml:space="preserve"> seguida de ícone para aprovação/rejeição</w:t>
+      </w:r>
+      <w:r>
+        <w:t xml:space="preserve">. </w:t>
+      </w:r>
+      <w:r>
+        <w:t>Uma vez aceita a adoção o status do animal pasará a con</w:t>
+      </w:r>
+      <w:r>
+        <w:t>s</w:t>
+      </w:r>
+      <w:r>
+        <w:t xml:space="preserve">tar como </w:t>
+      </w:r>
+      <w:r>
+        <w:t>“I</w:t>
+      </w:r>
+      <w:r>
+        <w:t>ndisponível</w:t>
+      </w:r>
+      <w:r>
+        <w:t>”</w:t>
+      </w:r>
+      <w:r>
+        <w:t xml:space="preserve">, assim com as informações </w:t>
+      </w:r>
+      <w:r>
+        <w:t>referente a</w:t>
+      </w:r>
+      <w:r>
+        <w:t xml:space="preserve"> adoção </w:t>
+      </w:r>
+      <w:r>
+        <w:t xml:space="preserve">também passarão a </w:t>
+      </w:r>
+      <w:r>
+        <w:t>constar na tabela de animais cadastrados pelo doador</w:t>
+      </w:r>
+      <w:r>
+        <w:t xml:space="preserve"> e </w:t>
+      </w:r>
+      <w:r>
+        <w:t>na tabela de animais adotados pelo adotante.</w:t>
+      </w:r>
+    </w:p>
+    <w:p>
+      <w:pPr>
+        <w:pStyle w:val="Ttulo3"/>
+      </w:pPr>
+      <w:r>
+        <w:t xml:space="preserve">Caso de Uso </w:t>
+      </w:r>
+      <w:r>
+        <w:t>6</w:t>
+      </w:r>
+      <w:r>
+        <w:t xml:space="preserve"> –  </w:t>
+      </w:r>
+    </w:p>
+    <w:p>
+      <w:pPr>
+        <w:pStyle w:val="TextoNormal"/>
+        <w:spacing w:line="360" w:lineRule="auto"/>
+        <w:ind w:left="720"/>
+      </w:pPr>
+      <w:r>
+        <w:t>Texto</w:t>
+      </w:r>
+    </w:p>
+    <w:p>
+      <w:pPr>
+        <w:pStyle w:val="Ttulo3"/>
+      </w:pPr>
+      <w:r>
+        <w:t xml:space="preserve">Caso de Uso </w:t>
+      </w:r>
+      <w:r>
+        <w:t>7</w:t>
+      </w:r>
+      <w:r>
+        <w:t xml:space="preserve"> –  </w:t>
+      </w:r>
+    </w:p>
+    <w:p>
+      <w:pPr>
+        <w:pStyle w:val="TextoNormal"/>
+        <w:spacing w:line="360" w:lineRule="auto"/>
+        <w:ind w:left="720"/>
+      </w:pPr>
+      <w:r>
+        <w:t>Texto</w:t>
+      </w:r>
+    </w:p>
+    <w:p>
+      <w:pPr>
+        <w:pStyle w:val="Ttulo3"/>
+      </w:pPr>
+      <w:r>
+        <w:t xml:space="preserve">Caso de Uso </w:t>
+      </w:r>
+      <w:r>
+        <w:t>8</w:t>
+      </w:r>
+      <w:r>
+        <w:t xml:space="preserve"> –  </w:t>
+      </w:r>
+    </w:p>
+    <w:p>
+      <w:pPr>
+        <w:pStyle w:val="TextoNormal"/>
+        <w:spacing w:line="360" w:lineRule="auto"/>
+        <w:ind w:left="720"/>
+      </w:pPr>
+      <w:r>
+        <w:t>Texto</w:t>
+      </w:r>
+    </w:p>
+    <w:p>
+      <w:pPr>
+        <w:pStyle w:val="TextoNormal"/>
+        <w:ind w:left="0"/>
         <w:sectPr>
           <w:headerReference w:type="default" r:id="rId15"/>
           <w:pgSz w:w="11906" w:h="16838" w:code="9"/>
@@ -4778,10 +5557,10 @@
           <w:sz w:val="24"/>
         </w:rPr>
         <w:object w:dxaOrig="581" w:dyaOrig="725">
-          <v:shape id="_x0000_i1028" type="#_x0000_t75" style="width:29.25pt;height:36.75pt" o:ole="">
+          <v:shape id="_x0000_i1026" type="#_x0000_t75" style="width:29.25pt;height:36.75pt" o:ole="">
             <v:imagedata r:id="rId16" o:title=""/>
           </v:shape>
-          <o:OLEObject Type="Embed" ProgID="Word.Picture.6" ShapeID="_x0000_i1028" DrawAspect="Content" ObjectID="_1655730351" r:id="rId17"/>
+          <o:OLEObject Type="Embed" ProgID="Word.Picture.6" ShapeID="_x0000_i1026" DrawAspect="Content" ObjectID="_1655818629" r:id="rId17"/>
         </w:object>
       </w:r>
     </w:p>
@@ -6513,6 +7292,7 @@
                 <w:b/>
                 <w:bCs/>
               </w:rPr>
+              <w:lastRenderedPageBreak/>
               <w:t>Fluxo principal:</w:t>
             </w:r>
           </w:p>
@@ -6790,10 +7570,10 @@
           <w:sz w:val="24"/>
         </w:rPr>
         <w:object w:dxaOrig="581" w:dyaOrig="725">
-          <v:shape id="_x0000_i1029" type="#_x0000_t75" style="width:29.25pt;height:36.75pt" o:ole="">
+          <v:shape id="_x0000_i1027" type="#_x0000_t75" style="width:29.25pt;height:36.75pt" o:ole="">
             <v:imagedata r:id="rId19" o:title=""/>
           </v:shape>
-          <o:OLEObject Type="Embed" ProgID="Word.Picture.6" ShapeID="_x0000_i1029" DrawAspect="Content" ObjectID="_1655730352" r:id="rId20"/>
+          <o:OLEObject Type="Embed" ProgID="Word.Picture.6" ShapeID="_x0000_i1027" DrawAspect="Content" ObjectID="_1655818630" r:id="rId20"/>
         </w:object>
       </w:r>
     </w:p>
@@ -8507,10 +9287,10 @@
           <w:sz w:val="24"/>
         </w:rPr>
         <w:object w:dxaOrig="581" w:dyaOrig="725">
-          <v:shape id="_x0000_i1030" type="#_x0000_t75" style="width:29.25pt;height:36.75pt" o:ole="">
+          <v:shape id="_x0000_i1028" type="#_x0000_t75" style="width:29.25pt;height:36.75pt" o:ole="">
             <v:imagedata r:id="rId22" o:title=""/>
           </v:shape>
-          <o:OLEObject Type="Embed" ProgID="Word.Picture.6" ShapeID="_x0000_i1030" DrawAspect="Content" ObjectID="_1655730348" r:id="rId23"/>
+          <o:OLEObject Type="Embed" ProgID="Word.Picture.6" ShapeID="_x0000_i1028" DrawAspect="Content" ObjectID="_1655818631" r:id="rId23"/>
         </w:object>
       </w:r>
     </w:p>
@@ -10359,13 +11139,7 @@
         </w:numPr>
       </w:pPr>
       <w:r>
-        <w:t xml:space="preserve">Novo </w:t>
-      </w:r>
-      <w:r>
-        <w:t>Friend</w:t>
-      </w:r>
-      <w:r>
-        <w:t xml:space="preserve"> – para cadastro de usuário pessoa física.</w:t>
+        <w:t>Novo Friend – para cadastro de usuário pessoa física.</w:t>
       </w:r>
     </w:p>
     <w:p>
@@ -11209,14 +11983,7 @@
           <w:sz w:val="22"/>
           <w:szCs w:val="22"/>
         </w:rPr>
-        <w:t xml:space="preserve">. </w:t>
-      </w:r>
-      <w:r>
-        <w:rPr>
-          <w:sz w:val="22"/>
-          <w:szCs w:val="22"/>
-        </w:rPr>
-        <w:t>A informação será obrigatória para todos os campos, exceto aqueles que constarem como opcional.</w:t>
+        <w:t>. A informação será obrigatória para todos os campos, exceto aqueles que constarem como opcional.</w:t>
       </w:r>
     </w:p>
     <w:p>

</xml_diff>

<commit_message>
Documentada a segunda release do produto. #17
</commit_message>
<xml_diff>
--- a/Requisitos/Documento de Requisitos.docx
+++ b/Requisitos/Documento de Requisitos.docx
@@ -181,12 +181,12 @@
                 <wp:extent cx="5752465" cy="9255125"/>
                 <wp:effectExtent b="0" l="0" r="0" t="0"/>
                 <wp:wrapNone/>
-                <wp:docPr id="1" name="image22.png"/>
+                <wp:docPr id="1" name="image21.png"/>
                 <a:graphic>
                   <a:graphicData uri="http://schemas.openxmlformats.org/drawingml/2006/picture">
                     <pic:pic>
                       <pic:nvPicPr>
-                        <pic:cNvPr id="0" name="image22.png"/>
+                        <pic:cNvPr id="0" name="image21.png"/>
                         <pic:cNvPicPr preferRelativeResize="0"/>
                       </pic:nvPicPr>
                       <pic:blipFill>
@@ -9278,7 +9278,7 @@
           <w:szCs w:val="22"/>
           <w:rtl w:val="0"/>
         </w:rPr>
-        <w:t xml:space="preserve">RF é utilizado para identificar Requisitos Funcionais e RNF é utilizado para identificar Requisitos Não Funcionais. Ambas siglas vem </w:t>
+        <w:t xml:space="preserve">RF é utilizado para identificar Requisitos Funcionais e NF é utilizado para identificar Requisitos Não Funcionais. Ambas siglas vem </w:t>
       </w:r>
       <w:r>
         <w:rPr>
@@ -9295,7 +9295,24 @@
           <w:szCs w:val="22"/>
           <w:rtl w:val="0"/>
         </w:rPr>
-        <w:t xml:space="preserve"> de um número que é o identificador único do requisitos. Por exemplo, o requisito [RF016] indica um requisito funcional de número 16.</w:t>
+        <w:t xml:space="preserve"> de um número que é o identificador único do requisito</w:t>
+      </w:r>
+      <w:r>
+        <w:rPr>
+          <w:sz w:val="22"/>
+          <w:szCs w:val="22"/>
+          <w:rtl w:val="0"/>
+        </w:rPr>
+        <w:t xml:space="preserve">s e representado por esse número seguido por uma # para rastreabilidade no github.</w:t>
+      </w:r>
+      <w:r>
+        <w:rPr>
+          <w:color w:val="000000"/>
+          <w:sz w:val="22"/>
+          <w:szCs w:val="22"/>
+          <w:rtl w:val="0"/>
+        </w:rPr>
+        <w:t xml:space="preserve"> Por exemplo, o requisito [RF016] indica um requisito funcional de número #16.</w:t>
       </w:r>
     </w:p>
     <w:p>
@@ -10930,12 +10947,12 @@
             <wp:extent cx="5612130" cy="3414395"/>
             <wp:effectExtent b="0" l="0" r="0" t="0"/>
             <wp:wrapTopAndBottom distB="0" distT="0"/>
-            <wp:docPr id="6" name="image19.jpg"/>
+            <wp:docPr id="6" name="image18.jpg"/>
             <a:graphic>
               <a:graphicData uri="http://schemas.openxmlformats.org/drawingml/2006/picture">
                 <pic:pic>
                   <pic:nvPicPr>
-                    <pic:cNvPr id="0" name="image19.jpg"/>
+                    <pic:cNvPr id="0" name="image18.jpg"/>
                     <pic:cNvPicPr preferRelativeResize="0"/>
                   </pic:nvPicPr>
                   <pic:blipFill>
@@ -11540,7 +11557,7 @@
         <w:rPr>
           <w:rtl w:val="0"/>
         </w:rPr>
-        <w:t xml:space="preserve"> [RF001] Novo Cadastro Friend/ Se cadastrar no Sistema</w:t>
+        <w:t xml:space="preserve"> [RF037] Novo Cadastro Friend/ Se cadastrar no Sistema</w:t>
       </w:r>
     </w:p>
     <w:tbl>
@@ -11600,7 +11617,7 @@
                 <w:szCs w:val="24"/>
                 <w:rtl w:val="0"/>
               </w:rPr>
-              <w:t xml:space="preserve">RF 001</w:t>
+              <w:t xml:space="preserve">#37</w:t>
             </w:r>
             <w:r>
               <w:rPr>
@@ -13252,7 +13269,7 @@
         <w:rPr>
           <w:rtl w:val="0"/>
         </w:rPr>
-        <w:t xml:space="preserve">[RF002] Visualizar Cadastro Friend/ Ver informações cadastradas no sistema</w:t>
+        <w:t xml:space="preserve">[RF038] Visualizar Cadastro Friend/ Ver informações cadastradas no sistema</w:t>
       </w:r>
     </w:p>
     <w:tbl>
@@ -13312,7 +13329,7 @@
                 <w:szCs w:val="24"/>
                 <w:rtl w:val="0"/>
               </w:rPr>
-              <w:t xml:space="preserve">RF 002</w:t>
+              <w:t xml:space="preserve">#38</w:t>
             </w:r>
             <w:r>
               <w:rPr>
@@ -14395,7 +14412,7 @@
         <w:rPr>
           <w:rtl w:val="0"/>
         </w:rPr>
-        <w:t xml:space="preserve">[RF003] Alterar Friend/ Alterar informações do perfil do Friend</w:t>
+        <w:t xml:space="preserve">[RF039] Alterar Friend/ Alterar informações do perfil do Friend</w:t>
       </w:r>
     </w:p>
     <w:tbl>
@@ -14455,7 +14472,7 @@
                 <w:szCs w:val="24"/>
                 <w:rtl w:val="0"/>
               </w:rPr>
-              <w:t xml:space="preserve">RF 003</w:t>
+              <w:t xml:space="preserve">#39</w:t>
             </w:r>
             <w:r>
               <w:rPr>
@@ -15830,7 +15847,7 @@
         <w:rPr>
           <w:rtl w:val="0"/>
         </w:rPr>
-        <w:t xml:space="preserve">[RF004] Excluir Friend/ Se descadastrar do sistema</w:t>
+        <w:t xml:space="preserve">[RF040] Excluir Friend/ Se descadastrar do sistema</w:t>
       </w:r>
     </w:p>
     <w:tbl>
@@ -15890,7 +15907,7 @@
                 <w:szCs w:val="24"/>
                 <w:rtl w:val="0"/>
               </w:rPr>
-              <w:t xml:space="preserve">RF 004</w:t>
+              <w:t xml:space="preserve">#40</w:t>
             </w:r>
             <w:r>
               <w:rPr>
@@ -16535,7 +16552,7 @@
                 <w:b w:val="1"/>
                 <w:rtl w:val="0"/>
               </w:rPr>
-              <w:t xml:space="preserve">Aluno</w:t>
+              <w:t xml:space="preserve">Friend</w:t>
             </w:r>
             <w:r>
               <w:rPr>
@@ -16749,7 +16766,7 @@
                 <w:b w:val="1"/>
                 <w:rtl w:val="0"/>
               </w:rPr>
-              <w:t xml:space="preserve">Aluno</w:t>
+              <w:t xml:space="preserve">Friend</w:t>
             </w:r>
             <w:r>
               <w:rPr>
@@ -16896,7 +16913,7 @@
         <w:rPr>
           <w:rtl w:val="0"/>
         </w:rPr>
-        <w:t xml:space="preserve">[RF005] Filtrar Animais/ Visualizar animais por categoria</w:t>
+        <w:t xml:space="preserve">[RF041] Filtrar Animais/ Visualizar animais por categoria</w:t>
       </w:r>
     </w:p>
     <w:tbl>
@@ -16956,7 +16973,7 @@
                 <w:szCs w:val="24"/>
                 <w:rtl w:val="0"/>
               </w:rPr>
-              <w:t xml:space="preserve">RF 005</w:t>
+              <w:t xml:space="preserve">#41</w:t>
             </w:r>
             <w:r>
               <w:rPr>
@@ -18035,7 +18052,7 @@
         <w:rPr>
           <w:rtl w:val="0"/>
         </w:rPr>
-        <w:t xml:space="preserve">[RF006] Entrar em contato/ Visualizar as informações de contato de um usuário</w:t>
+        <w:t xml:space="preserve">[RF042] Entrar em contato/ Visualizar as informações de contato de um usuário</w:t>
       </w:r>
     </w:p>
     <w:tbl>
@@ -18095,7 +18112,7 @@
                 <w:szCs w:val="24"/>
                 <w:rtl w:val="0"/>
               </w:rPr>
-              <w:t xml:space="preserve">RF 006</w:t>
+              <w:t xml:space="preserve">#42</w:t>
             </w:r>
             <w:r>
               <w:rPr>
@@ -19150,7 +19167,7 @@
         <w:rPr>
           <w:rtl w:val="0"/>
         </w:rPr>
-        <w:t xml:space="preserve">[RF007] Banir usuário/ Excluir e impedir um novo cadastro de usuário</w:t>
+        <w:t xml:space="preserve">[RF043] Banir usuário/ Excluir e impedir um novo cadastro de usuário</w:t>
       </w:r>
     </w:p>
     <w:tbl>
@@ -19210,7 +19227,7 @@
                 <w:szCs w:val="24"/>
                 <w:rtl w:val="0"/>
               </w:rPr>
-              <w:t xml:space="preserve">RF 007</w:t>
+              <w:t xml:space="preserve">#43</w:t>
             </w:r>
             <w:r>
               <w:rPr>
@@ -20205,7 +20222,7 @@
         <w:rPr>
           <w:rtl w:val="0"/>
         </w:rPr>
-        <w:t xml:space="preserve">[RF008] Aprovar Adoção/ Aprovar um pedido de adoção de pet por um usuário Friend.</w:t>
+        <w:t xml:space="preserve">[RF044] Aprovar Adoção/ Aprovar um pedido de adoção de pet por um usuário Friend.</w:t>
       </w:r>
     </w:p>
     <w:tbl>
@@ -20265,7 +20282,7 @@
                 <w:szCs w:val="24"/>
                 <w:rtl w:val="0"/>
               </w:rPr>
-              <w:t xml:space="preserve">RF 008</w:t>
+              <w:t xml:space="preserve">#44</w:t>
             </w:r>
             <w:r>
               <w:rPr>
@@ -21389,7 +21406,7 @@
         <w:rPr>
           <w:rtl w:val="0"/>
         </w:rPr>
-        <w:t xml:space="preserve">[RF009] Adotar um Pet/ Solicitar adoção de um pet</w:t>
+        <w:t xml:space="preserve">[RF045] Adotar um Pet/ Solicitar adoção de um pet</w:t>
       </w:r>
     </w:p>
     <w:tbl>
@@ -21449,7 +21466,7 @@
                 <w:szCs w:val="24"/>
                 <w:rtl w:val="0"/>
               </w:rPr>
-              <w:t xml:space="preserve">RF 009</w:t>
+              <w:t xml:space="preserve">#45</w:t>
             </w:r>
             <w:r>
               <w:rPr>
@@ -22485,7 +22502,7 @@
         <w:rPr>
           <w:rtl w:val="0"/>
         </w:rPr>
-        <w:t xml:space="preserve">[RF010] Denunciar um Doador/ Relatar um problema com uma adoção</w:t>
+        <w:t xml:space="preserve">[RF046] Denunciar um Doador/ Relatar um problema com uma adoção</w:t>
       </w:r>
     </w:p>
     <w:tbl>
@@ -22545,7 +22562,7 @@
                 <w:szCs w:val="24"/>
                 <w:rtl w:val="0"/>
               </w:rPr>
-              <w:t xml:space="preserve">RF 010</w:t>
+              <w:t xml:space="preserve">#46</w:t>
             </w:r>
             <w:r>
               <w:rPr>
@@ -22864,7 +22881,7 @@
               <w:rPr>
                 <w:rtl w:val="0"/>
               </w:rPr>
-              <w:t xml:space="preserve">O frind precisa estar logado no sistema para executar tal ação.</w:t>
+              <w:t xml:space="preserve">O friend precisa estar logado no sistema para executar tal ação.</w:t>
             </w:r>
           </w:p>
         </w:tc>
@@ -23684,7 +23701,7 @@
         <w:rPr>
           <w:rtl w:val="0"/>
         </w:rPr>
-        <w:t xml:space="preserve">[RF011] Disponibilizar um pet para colaborador/ Adicionar um animal disponível para adoção em uma ONG ou abrigo.</w:t>
+        <w:t xml:space="preserve">[RF047] Disponibilizar um pet para colaborador/ Adicionar um animal disponível para adoção em uma ONG ou abrigo.</w:t>
       </w:r>
     </w:p>
     <w:tbl>
@@ -23744,7 +23761,7 @@
                 <w:szCs w:val="24"/>
                 <w:rtl w:val="0"/>
               </w:rPr>
-              <w:t xml:space="preserve">RF 011</w:t>
+              <w:t xml:space="preserve">#47</w:t>
             </w:r>
             <w:r>
               <w:rPr>
@@ -24980,7 +24997,7 @@
         <w:rPr>
           <w:rtl w:val="0"/>
         </w:rPr>
-        <w:t xml:space="preserve">[RF012] Visualizar pedido adoção/ Ver pets aguardando adoção</w:t>
+        <w:t xml:space="preserve">[RF048] Visualizar pedido adoção/ Ver pets aguardando adoção</w:t>
       </w:r>
     </w:p>
     <w:tbl>
@@ -25040,7 +25057,7 @@
                 <w:szCs w:val="24"/>
                 <w:rtl w:val="0"/>
               </w:rPr>
-              <w:t xml:space="preserve">RF 012</w:t>
+              <w:t xml:space="preserve">#48</w:t>
             </w:r>
             <w:r>
               <w:rPr>
@@ -26448,7 +26465,7 @@
         <w:rPr>
           <w:rtl w:val="0"/>
         </w:rPr>
-        <w:t xml:space="preserve">[NF001] Acessibilidade na Interface</w:t>
+        <w:t xml:space="preserve">[NF049] Acessibilidade na Interface #49</w:t>
       </w:r>
     </w:p>
     <w:p>
@@ -26724,20 +26741,16 @@
           <w:numId w:val="3"/>
         </w:numPr>
         <w:ind w:left="0" w:firstLine="0"/>
-        <w:rPr>
-          <w:del w:author="" w:id="3"/>
-        </w:rPr>
-      </w:pPr>
-      <w:del w:author="" w:id="3">
-        <w:bookmarkStart w:colFirst="0" w:colLast="0" w:name="_8dxdul9lf8x2" w:id="82"/>
-        <w:bookmarkEnd w:id="82"/>
-        <w:r>
-          <w:rPr>
-            <w:rtl w:val="0"/>
-          </w:rPr>
-          <w:delText xml:space="preserve">Confiabilidade</w:delText>
-        </w:r>
-      </w:del>
+        <w:rPr/>
+      </w:pPr>
+      <w:bookmarkStart w:colFirst="0" w:colLast="0" w:name="_1opuj5n" w:id="82"/>
+      <w:bookmarkEnd w:id="82"/>
+      <w:r>
+        <w:rPr>
+          <w:rtl w:val="0"/>
+        </w:rPr>
+        <w:t xml:space="preserve">Desempenho</w:t>
+      </w:r>
     </w:p>
     <w:p>
       <w:pPr>
@@ -26752,44 +26765,37 @@
         <w:ind w:left="578" w:firstLine="0"/>
         <w:jc w:val="both"/>
         <w:rPr>
-          <w:del w:author="" w:id="3"/>
           <w:color w:val="000000"/>
           <w:sz w:val="22"/>
           <w:szCs w:val="22"/>
         </w:rPr>
       </w:pPr>
-      <w:del w:author="" w:id="3">
-        <w:bookmarkStart w:colFirst="0" w:colLast="0" w:name="_39kk8xu" w:id="83"/>
-        <w:bookmarkEnd w:id="83"/>
-        <w:r>
-          <w:rPr>
-            <w:color w:val="000000"/>
-            <w:sz w:val="22"/>
-            <w:szCs w:val="22"/>
-            <w:rtl w:val="0"/>
-          </w:rPr>
-          <w:delText xml:space="preserve">Esta seção descreve os requisitos não funcionais associados à freqüência, severidade de falhas do sistema e habilidade de recuperação das mesmas, bem como à corretude do sistema. </w:delText>
-        </w:r>
-      </w:del>
+      <w:bookmarkStart w:colFirst="0" w:colLast="0" w:name="_48pi1tg" w:id="83"/>
+      <w:bookmarkEnd w:id="83"/>
+      <w:r>
+        <w:rPr>
+          <w:color w:val="000000"/>
+          <w:sz w:val="22"/>
+          <w:szCs w:val="22"/>
+          <w:rtl w:val="0"/>
+        </w:rPr>
+        <w:t xml:space="preserve">Esta seção descreve os requisitos não funcionais associados à eficiência, uso de recursos e tempo de resposta do sistema.</w:t>
+      </w:r>
     </w:p>
     <w:p>
       <w:pPr>
         <w:pStyle w:val="Heading5"/>
         <w:spacing w:after="120" w:lineRule="auto"/>
-        <w:rPr>
-          <w:del w:author="" w:id="3"/>
-        </w:rPr>
-      </w:pPr>
-      <w:del w:author="" w:id="3">
-        <w:bookmarkStart w:colFirst="0" w:colLast="0" w:name="_gqbstihiv3ah" w:id="84"/>
-        <w:bookmarkEnd w:id="84"/>
-        <w:r>
-          <w:rPr>
-            <w:rtl w:val="0"/>
-          </w:rPr>
-          <w:delText xml:space="preserve">[NF005] &lt;Nome do requisito&gt;</w:delText>
-        </w:r>
-      </w:del>
+        <w:rPr/>
+      </w:pPr>
+      <w:bookmarkStart w:colFirst="0" w:colLast="0" w:name="_2nusc19" w:id="84"/>
+      <w:bookmarkEnd w:id="84"/>
+      <w:r>
+        <w:rPr>
+          <w:rtl w:val="0"/>
+        </w:rPr>
+        <w:t xml:space="preserve">[NF50] Tempo para Cadastro #50</w:t>
+      </w:r>
     </w:p>
     <w:p>
       <w:pPr>
@@ -26809,36 +26815,14 @@
           <w:szCs w:val="22"/>
         </w:rPr>
       </w:pPr>
-      <w:del w:author="" w:id="3">
-        <w:r>
-          <w:rPr>
-            <w:color w:val="000000"/>
-            <w:sz w:val="22"/>
-            <w:szCs w:val="22"/>
-            <w:rtl w:val="0"/>
-          </w:rPr>
-          <w:delText xml:space="preserve">&lt;Descreva o requisito não funcional e substitua um dos símbolos abaixo por </w:delText>
-        </w:r>
-        <w:r>
-          <w:rPr>
-            <w:rFonts w:ascii="Noto Sans Symbols" w:cs="Noto Sans Symbols" w:eastAsia="Noto Sans Symbols" w:hAnsi="Noto Sans Symbols"/>
-            <w:color w:val="000000"/>
-            <w:sz w:val="22"/>
-            <w:szCs w:val="22"/>
-            <w:rtl w:val="0"/>
-          </w:rPr>
-          <w:delText xml:space="preserve">🗹</w:delText>
-        </w:r>
-        <w:r>
-          <w:rPr>
-            <w:color w:val="000000"/>
-            <w:sz w:val="22"/>
-            <w:szCs w:val="22"/>
-            <w:rtl w:val="0"/>
-          </w:rPr>
-          <w:delText xml:space="preserve">, para indicar a sua prioridade.&gt;</w:delText>
-        </w:r>
-      </w:del>
+      <w:r>
+        <w:rPr>
+          <w:sz w:val="22"/>
+          <w:szCs w:val="22"/>
+          <w:rtl w:val="0"/>
+        </w:rPr>
+        <w:t xml:space="preserve">O tempo máximo para se realizar um cadastro deve ser de 5 minutos</w:t>
+      </w:r>
       <w:r>
         <w:rPr>
           <w:rtl w:val="0"/>
@@ -26848,354 +26832,6 @@
     <w:tbl>
       <w:tblPr>
         <w:tblStyle w:val="Table14"/>
-        <w:tblW w:w="7901.0" w:type="dxa"/>
-        <w:jc w:val="left"/>
-        <w:tblInd w:w="534.0" w:type="dxa"/>
-        <w:tblLayout w:type="fixed"/>
-        <w:tblLook w:val="0000"/>
-      </w:tblPr>
-      <w:tblGrid>
-        <w:gridCol w:w="1559"/>
-        <w:gridCol w:w="425"/>
-        <w:gridCol w:w="1701"/>
-        <w:gridCol w:w="425"/>
-        <w:gridCol w:w="1985"/>
-        <w:gridCol w:w="425"/>
-        <w:gridCol w:w="1381"/>
-        <w:tblGridChange w:id="0">
-          <w:tblGrid>
-            <w:gridCol w:w="1559"/>
-            <w:gridCol w:w="425"/>
-            <w:gridCol w:w="1701"/>
-            <w:gridCol w:w="425"/>
-            <w:gridCol w:w="1985"/>
-            <w:gridCol w:w="425"/>
-            <w:gridCol w:w="1381"/>
-          </w:tblGrid>
-        </w:tblGridChange>
-      </w:tblGrid>
-      <w:tr>
-        <w:trPr>
-          <w:del w:author="" w:id="4"/>
-        </w:trPr>
-        <w:tc>
-          <w:tcPr>
-            <w:vAlign w:val="center"/>
-          </w:tcPr>
-          <w:p>
-            <w:pPr>
-              <w:pBdr>
-                <w:top w:space="0" w:sz="0" w:val="nil"/>
-                <w:left w:space="0" w:sz="0" w:val="nil"/>
-                <w:bottom w:space="0" w:sz="0" w:val="nil"/>
-                <w:right w:space="0" w:sz="0" w:val="nil"/>
-                <w:between w:space="0" w:sz="0" w:val="nil"/>
-              </w:pBdr>
-              <w:spacing w:after="60" w:before="60" w:lineRule="auto"/>
-              <w:ind w:left="33" w:firstLine="0"/>
-              <w:jc w:val="both"/>
-              <w:rPr>
-                <w:del w:author="" w:id="4"/>
-                <w:color w:val="000000"/>
-                <w:sz w:val="22"/>
-                <w:szCs w:val="22"/>
-              </w:rPr>
-            </w:pPr>
-            <w:del w:author="" w:id="4">
-              <w:r>
-                <w:rPr>
-                  <w:b w:val="1"/>
-                  <w:color w:val="000000"/>
-                  <w:sz w:val="22"/>
-                  <w:szCs w:val="22"/>
-                  <w:rtl w:val="0"/>
-                </w:rPr>
-                <w:delText xml:space="preserve">Prioridade</w:delText>
-              </w:r>
-              <w:r>
-                <w:rPr>
-                  <w:color w:val="000000"/>
-                  <w:sz w:val="22"/>
-                  <w:szCs w:val="22"/>
-                  <w:rtl w:val="0"/>
-                </w:rPr>
-                <w:delText xml:space="preserve">:</w:delText>
-              </w:r>
-            </w:del>
-          </w:p>
-        </w:tc>
-        <w:tc>
-          <w:tcPr>
-            <w:vAlign w:val="center"/>
-          </w:tcPr>
-          <w:p>
-            <w:pPr>
-              <w:spacing w:after="240" w:before="240" w:lineRule="auto"/>
-              <w:jc w:val="right"/>
-              <w:rPr>
-                <w:del w:author="" w:id="4"/>
-              </w:rPr>
-            </w:pPr>
-            <w:del w:author="" w:id="4">
-              <w:r>
-                <w:rPr>
-                  <w:rtl w:val="0"/>
-                </w:rPr>
-                <w:delText xml:space="preserve">◻</w:delText>
-              </w:r>
-            </w:del>
-          </w:p>
-        </w:tc>
-        <w:tc>
-          <w:tcPr>
-            <w:vAlign w:val="center"/>
-          </w:tcPr>
-          <w:p>
-            <w:pPr>
-              <w:pBdr>
-                <w:top w:space="0" w:sz="0" w:val="nil"/>
-                <w:left w:space="0" w:sz="0" w:val="nil"/>
-                <w:bottom w:space="0" w:sz="0" w:val="nil"/>
-                <w:right w:space="0" w:sz="0" w:val="nil"/>
-                <w:between w:space="0" w:sz="0" w:val="nil"/>
-              </w:pBdr>
-              <w:spacing w:after="60" w:before="60" w:lineRule="auto"/>
-              <w:jc w:val="both"/>
-              <w:rPr>
-                <w:del w:author="" w:id="4"/>
-                <w:color w:val="000000"/>
-                <w:sz w:val="22"/>
-                <w:szCs w:val="22"/>
-              </w:rPr>
-            </w:pPr>
-            <w:del w:author="" w:id="4">
-              <w:r>
-                <w:rPr>
-                  <w:color w:val="000000"/>
-                  <w:sz w:val="22"/>
-                  <w:szCs w:val="22"/>
-                  <w:rtl w:val="0"/>
-                </w:rPr>
-                <w:delText xml:space="preserve">Essencial</w:delText>
-              </w:r>
-            </w:del>
-          </w:p>
-        </w:tc>
-        <w:tc>
-          <w:tcPr>
-            <w:vAlign w:val="center"/>
-          </w:tcPr>
-          <w:p>
-            <w:pPr>
-              <w:spacing w:after="240" w:before="240" w:lineRule="auto"/>
-              <w:jc w:val="right"/>
-              <w:rPr>
-                <w:del w:author="" w:id="4"/>
-              </w:rPr>
-            </w:pPr>
-            <w:del w:author="" w:id="4">
-              <w:r>
-                <w:rPr>
-                  <w:rtl w:val="0"/>
-                </w:rPr>
-                <w:delText xml:space="preserve">◻</w:delText>
-              </w:r>
-            </w:del>
-          </w:p>
-        </w:tc>
-        <w:tc>
-          <w:tcPr>
-            <w:vAlign w:val="center"/>
-          </w:tcPr>
-          <w:p>
-            <w:pPr>
-              <w:pBdr>
-                <w:top w:space="0" w:sz="0" w:val="nil"/>
-                <w:left w:space="0" w:sz="0" w:val="nil"/>
-                <w:bottom w:space="0" w:sz="0" w:val="nil"/>
-                <w:right w:space="0" w:sz="0" w:val="nil"/>
-                <w:between w:space="0" w:sz="0" w:val="nil"/>
-              </w:pBdr>
-              <w:spacing w:after="60" w:before="60" w:lineRule="auto"/>
-              <w:jc w:val="both"/>
-              <w:rPr>
-                <w:del w:author="" w:id="4"/>
-                <w:color w:val="000000"/>
-                <w:sz w:val="22"/>
-                <w:szCs w:val="22"/>
-              </w:rPr>
-            </w:pPr>
-            <w:del w:author="" w:id="4">
-              <w:r>
-                <w:rPr>
-                  <w:color w:val="000000"/>
-                  <w:sz w:val="22"/>
-                  <w:szCs w:val="22"/>
-                  <w:rtl w:val="0"/>
-                </w:rPr>
-                <w:delText xml:space="preserve">Importante</w:delText>
-              </w:r>
-            </w:del>
-          </w:p>
-        </w:tc>
-        <w:tc>
-          <w:tcPr>
-            <w:vAlign w:val="center"/>
-          </w:tcPr>
-          <w:p>
-            <w:pPr>
-              <w:spacing w:after="240" w:before="240" w:lineRule="auto"/>
-              <w:jc w:val="right"/>
-              <w:rPr>
-                <w:del w:author="" w:id="4"/>
-              </w:rPr>
-            </w:pPr>
-            <w:del w:author="" w:id="4">
-              <w:r>
-                <w:rPr>
-                  <w:rtl w:val="0"/>
-                </w:rPr>
-                <w:delText xml:space="preserve">◻</w:delText>
-              </w:r>
-            </w:del>
-          </w:p>
-        </w:tc>
-        <w:tc>
-          <w:tcPr>
-            <w:vAlign w:val="center"/>
-          </w:tcPr>
-          <w:p>
-            <w:pPr>
-              <w:pBdr>
-                <w:top w:space="0" w:sz="0" w:val="nil"/>
-                <w:left w:space="0" w:sz="0" w:val="nil"/>
-                <w:bottom w:space="0" w:sz="0" w:val="nil"/>
-                <w:right w:space="0" w:sz="0" w:val="nil"/>
-                <w:between w:space="0" w:sz="0" w:val="nil"/>
-              </w:pBdr>
-              <w:spacing w:after="60" w:before="60" w:lineRule="auto"/>
-              <w:jc w:val="both"/>
-              <w:rPr>
-                <w:del w:author="" w:id="4"/>
-                <w:color w:val="000000"/>
-                <w:sz w:val="22"/>
-                <w:szCs w:val="22"/>
-              </w:rPr>
-            </w:pPr>
-            <w:del w:author="" w:id="4">
-              <w:r>
-                <w:rPr>
-                  <w:color w:val="000000"/>
-                  <w:sz w:val="22"/>
-                  <w:szCs w:val="22"/>
-                  <w:rtl w:val="0"/>
-                </w:rPr>
-                <w:delText xml:space="preserve">Desejável</w:delText>
-              </w:r>
-            </w:del>
-          </w:p>
-        </w:tc>
-      </w:tr>
-    </w:tbl>
-    <w:p>
-      <w:pPr>
-        <w:pStyle w:val="Heading3"/>
-        <w:numPr>
-          <w:ilvl w:val="1"/>
-          <w:numId w:val="3"/>
-        </w:numPr>
-        <w:ind w:left="0" w:firstLine="0"/>
-        <w:rPr/>
-      </w:pPr>
-      <w:bookmarkStart w:colFirst="0" w:colLast="0" w:name="_1opuj5n" w:id="85"/>
-      <w:bookmarkEnd w:id="85"/>
-      <w:r>
-        <w:rPr>
-          <w:rtl w:val="0"/>
-        </w:rPr>
-        <w:t xml:space="preserve">Desempenho</w:t>
-      </w:r>
-    </w:p>
-    <w:p>
-      <w:pPr>
-        <w:pBdr>
-          <w:top w:space="0" w:sz="0" w:val="nil"/>
-          <w:left w:space="0" w:sz="0" w:val="nil"/>
-          <w:bottom w:space="0" w:sz="0" w:val="nil"/>
-          <w:right w:space="0" w:sz="0" w:val="nil"/>
-          <w:between w:space="0" w:sz="0" w:val="nil"/>
-        </w:pBdr>
-        <w:spacing w:after="60" w:before="60" w:lineRule="auto"/>
-        <w:ind w:left="578" w:firstLine="0"/>
-        <w:jc w:val="both"/>
-        <w:rPr>
-          <w:color w:val="000000"/>
-          <w:sz w:val="22"/>
-          <w:szCs w:val="22"/>
-        </w:rPr>
-      </w:pPr>
-      <w:bookmarkStart w:colFirst="0" w:colLast="0" w:name="_48pi1tg" w:id="86"/>
-      <w:bookmarkEnd w:id="86"/>
-      <w:r>
-        <w:rPr>
-          <w:color w:val="000000"/>
-          <w:sz w:val="22"/>
-          <w:szCs w:val="22"/>
-          <w:rtl w:val="0"/>
-        </w:rPr>
-        <w:t xml:space="preserve">Esta seção descreve os requisitos não funcionais associados à eficiência, uso de recursos e tempo de resposta do sistema.</w:t>
-      </w:r>
-    </w:p>
-    <w:p>
-      <w:pPr>
-        <w:pStyle w:val="Heading5"/>
-        <w:spacing w:after="120" w:lineRule="auto"/>
-        <w:rPr/>
-      </w:pPr>
-      <w:bookmarkStart w:colFirst="0" w:colLast="0" w:name="_2nusc19" w:id="87"/>
-      <w:bookmarkEnd w:id="87"/>
-      <w:r>
-        <w:rPr>
-          <w:rtl w:val="0"/>
-        </w:rPr>
-        <w:t xml:space="preserve">[NF02] Tempo para Cadastro</w:t>
-      </w:r>
-    </w:p>
-    <w:p>
-      <w:pPr>
-        <w:pBdr>
-          <w:top w:space="0" w:sz="0" w:val="nil"/>
-          <w:left w:space="0" w:sz="0" w:val="nil"/>
-          <w:bottom w:space="0" w:sz="0" w:val="nil"/>
-          <w:right w:space="0" w:sz="0" w:val="nil"/>
-          <w:between w:space="0" w:sz="0" w:val="nil"/>
-        </w:pBdr>
-        <w:spacing w:after="60" w:before="60" w:lineRule="auto"/>
-        <w:ind w:left="578" w:firstLine="0"/>
-        <w:jc w:val="both"/>
-        <w:rPr>
-          <w:color w:val="000000"/>
-          <w:sz w:val="22"/>
-          <w:szCs w:val="22"/>
-        </w:rPr>
-      </w:pPr>
-      <w:r>
-        <w:rPr>
-          <w:sz w:val="22"/>
-          <w:szCs w:val="22"/>
-          <w:rtl w:val="0"/>
-        </w:rPr>
-        <w:t xml:space="preserve">O tempo máximo para se realizar um cadastro deve ser de 5 minutos</w:t>
-      </w:r>
-      <w:r>
-        <w:rPr>
-          <w:rtl w:val="0"/>
-        </w:rPr>
-      </w:r>
-    </w:p>
-    <w:tbl>
-      <w:tblPr>
-        <w:tblStyle w:val="Table15"/>
         <w:tblW w:w="7901.0" w:type="dxa"/>
         <w:jc w:val="left"/>
         <w:tblInd w:w="534.0" w:type="dxa"/>
@@ -27276,8 +26912,8 @@
               <w:jc w:val="both"/>
               <w:rPr/>
             </w:pPr>
-            <w:bookmarkStart w:colFirst="0" w:colLast="0" w:name="_1302m92" w:id="88"/>
-            <w:bookmarkEnd w:id="88"/>
+            <w:bookmarkStart w:colFirst="0" w:colLast="0" w:name="_1302m92" w:id="85"/>
+            <w:bookmarkEnd w:id="85"/>
             <w:r>
               <w:rPr>
                 <w:rFonts w:ascii="Noto Sans Symbols" w:cs="Noto Sans Symbols" w:eastAsia="Noto Sans Symbols" w:hAnsi="Noto Sans Symbols"/>
@@ -27438,8 +27074,8 @@
         <w:ind w:left="0" w:firstLine="0"/>
         <w:rPr/>
       </w:pPr>
-      <w:bookmarkStart w:colFirst="0" w:colLast="0" w:name="_3mzq4wv" w:id="89"/>
-      <w:bookmarkEnd w:id="89"/>
+      <w:bookmarkStart w:colFirst="0" w:colLast="0" w:name="_3mzq4wv" w:id="86"/>
+      <w:bookmarkEnd w:id="86"/>
       <w:r>
         <w:rPr>
           <w:rtl w:val="0"/>
@@ -27465,8 +27101,8 @@
           <w:szCs w:val="22"/>
         </w:rPr>
       </w:pPr>
-      <w:bookmarkStart w:colFirst="0" w:colLast="0" w:name="_2250f4o" w:id="90"/>
-      <w:bookmarkEnd w:id="90"/>
+      <w:bookmarkStart w:colFirst="0" w:colLast="0" w:name="_2250f4o" w:id="87"/>
+      <w:bookmarkEnd w:id="87"/>
       <w:r>
         <w:rPr>
           <w:color w:val="000000"/>
@@ -27483,13 +27119,13 @@
         <w:spacing w:after="120" w:lineRule="auto"/>
         <w:rPr/>
       </w:pPr>
-      <w:bookmarkStart w:colFirst="0" w:colLast="0" w:name="_haapch" w:id="91"/>
-      <w:bookmarkEnd w:id="91"/>
-      <w:r>
-        <w:rPr>
-          <w:rtl w:val="0"/>
-        </w:rPr>
-        <w:t xml:space="preserve">[NF03] Segurança do Banco de Dados</w:t>
+      <w:bookmarkStart w:colFirst="0" w:colLast="0" w:name="_haapch" w:id="88"/>
+      <w:bookmarkEnd w:id="88"/>
+      <w:r>
+        <w:rPr>
+          <w:rtl w:val="0"/>
+        </w:rPr>
+        <w:t xml:space="preserve">[NF51] Segurança do Banco de Dados #51</w:t>
       </w:r>
     </w:p>
     <w:p>
@@ -27533,6 +27169,291 @@
       <w:r>
         <w:rPr>
           <w:color w:val="000000"/>
+          <w:sz w:val="22"/>
+          <w:szCs w:val="22"/>
+          <w:rtl w:val="0"/>
+        </w:rPr>
+        <w:t xml:space="preserve">, para indicar a sua prioridade.&gt;</w:t>
+      </w:r>
+    </w:p>
+    <w:tbl>
+      <w:tblPr>
+        <w:tblStyle w:val="Table15"/>
+        <w:tblW w:w="7885.0" w:type="dxa"/>
+        <w:jc w:val="left"/>
+        <w:tblInd w:w="534.0" w:type="dxa"/>
+        <w:tblLayout w:type="fixed"/>
+        <w:tblLook w:val="0000"/>
+      </w:tblPr>
+      <w:tblGrid>
+        <w:gridCol w:w="1559"/>
+        <w:gridCol w:w="425"/>
+        <w:gridCol w:w="1575"/>
+        <w:gridCol w:w="630"/>
+        <w:gridCol w:w="1890"/>
+        <w:gridCol w:w="425"/>
+        <w:gridCol w:w="1381"/>
+        <w:tblGridChange w:id="0">
+          <w:tblGrid>
+            <w:gridCol w:w="1559"/>
+            <w:gridCol w:w="425"/>
+            <w:gridCol w:w="1575"/>
+            <w:gridCol w:w="630"/>
+            <w:gridCol w:w="1890"/>
+            <w:gridCol w:w="425"/>
+            <w:gridCol w:w="1381"/>
+          </w:tblGrid>
+        </w:tblGridChange>
+      </w:tblGrid>
+      <w:tr>
+        <w:tc>
+          <w:tcPr>
+            <w:vAlign w:val="center"/>
+          </w:tcPr>
+          <w:p>
+            <w:pPr>
+              <w:pBdr>
+                <w:top w:space="0" w:sz="0" w:val="nil"/>
+                <w:left w:space="0" w:sz="0" w:val="nil"/>
+                <w:bottom w:space="0" w:sz="0" w:val="nil"/>
+                <w:right w:space="0" w:sz="0" w:val="nil"/>
+                <w:between w:space="0" w:sz="0" w:val="nil"/>
+              </w:pBdr>
+              <w:spacing w:after="60" w:before="60" w:lineRule="auto"/>
+              <w:ind w:left="33" w:firstLine="0"/>
+              <w:jc w:val="both"/>
+              <w:rPr>
+                <w:color w:val="000000"/>
+                <w:sz w:val="22"/>
+                <w:szCs w:val="22"/>
+              </w:rPr>
+            </w:pPr>
+            <w:r>
+              <w:rPr>
+                <w:b w:val="1"/>
+                <w:color w:val="000000"/>
+                <w:sz w:val="22"/>
+                <w:szCs w:val="22"/>
+                <w:rtl w:val="0"/>
+              </w:rPr>
+              <w:t xml:space="preserve">Prioridade</w:t>
+            </w:r>
+            <w:r>
+              <w:rPr>
+                <w:color w:val="000000"/>
+                <w:sz w:val="22"/>
+                <w:szCs w:val="22"/>
+                <w:rtl w:val="0"/>
+              </w:rPr>
+              <w:t xml:space="preserve">:</w:t>
+            </w:r>
+          </w:p>
+        </w:tc>
+        <w:tc>
+          <w:tcPr>
+            <w:vAlign w:val="center"/>
+          </w:tcPr>
+          <w:p>
+            <w:pPr>
+              <w:spacing w:after="240" w:before="240" w:lineRule="auto"/>
+              <w:jc w:val="right"/>
+              <w:rPr/>
+            </w:pPr>
+            <w:r>
+              <w:rPr>
+                <w:rtl w:val="0"/>
+              </w:rPr>
+              <w:t xml:space="preserve">◻</w:t>
+            </w:r>
+          </w:p>
+        </w:tc>
+        <w:tc>
+          <w:tcPr>
+            <w:vAlign w:val="center"/>
+          </w:tcPr>
+          <w:p>
+            <w:pPr>
+              <w:pBdr>
+                <w:top w:space="0" w:sz="0" w:val="nil"/>
+                <w:left w:space="0" w:sz="0" w:val="nil"/>
+                <w:bottom w:space="0" w:sz="0" w:val="nil"/>
+                <w:right w:space="0" w:sz="0" w:val="nil"/>
+                <w:between w:space="0" w:sz="0" w:val="nil"/>
+              </w:pBdr>
+              <w:spacing w:after="60" w:before="60" w:lineRule="auto"/>
+              <w:jc w:val="both"/>
+              <w:rPr>
+                <w:color w:val="000000"/>
+                <w:sz w:val="22"/>
+                <w:szCs w:val="22"/>
+              </w:rPr>
+            </w:pPr>
+            <w:r>
+              <w:rPr>
+                <w:color w:val="000000"/>
+                <w:sz w:val="22"/>
+                <w:szCs w:val="22"/>
+                <w:rtl w:val="0"/>
+              </w:rPr>
+              <w:t xml:space="preserve">Essencial</w:t>
+            </w:r>
+          </w:p>
+        </w:tc>
+        <w:tc>
+          <w:tcPr>
+            <w:vAlign w:val="center"/>
+          </w:tcPr>
+          <w:p>
+            <w:pPr>
+              <w:spacing w:after="60" w:before="60" w:lineRule="auto"/>
+              <w:jc w:val="both"/>
+              <w:rPr/>
+            </w:pPr>
+            <w:r>
+              <w:rPr>
+                <w:rFonts w:ascii="Noto Sans Symbols" w:cs="Noto Sans Symbols" w:eastAsia="Noto Sans Symbols" w:hAnsi="Noto Sans Symbols"/>
+                <w:sz w:val="22"/>
+                <w:szCs w:val="22"/>
+                <w:rtl w:val="0"/>
+              </w:rPr>
+              <w:t xml:space="preserve">🗹</w:t>
+            </w:r>
+            <w:r>
+              <w:rPr>
+                <w:rtl w:val="0"/>
+              </w:rPr>
+            </w:r>
+          </w:p>
+        </w:tc>
+        <w:tc>
+          <w:tcPr>
+            <w:vAlign w:val="center"/>
+          </w:tcPr>
+          <w:p>
+            <w:pPr>
+              <w:pBdr>
+                <w:top w:space="0" w:sz="0" w:val="nil"/>
+                <w:left w:space="0" w:sz="0" w:val="nil"/>
+                <w:bottom w:space="0" w:sz="0" w:val="nil"/>
+                <w:right w:space="0" w:sz="0" w:val="nil"/>
+                <w:between w:space="0" w:sz="0" w:val="nil"/>
+              </w:pBdr>
+              <w:spacing w:after="60" w:before="60" w:lineRule="auto"/>
+              <w:jc w:val="both"/>
+              <w:rPr>
+                <w:color w:val="000000"/>
+                <w:sz w:val="22"/>
+                <w:szCs w:val="22"/>
+              </w:rPr>
+            </w:pPr>
+            <w:r>
+              <w:rPr>
+                <w:color w:val="000000"/>
+                <w:sz w:val="22"/>
+                <w:szCs w:val="22"/>
+                <w:rtl w:val="0"/>
+              </w:rPr>
+              <w:t xml:space="preserve">Importante</w:t>
+            </w:r>
+          </w:p>
+        </w:tc>
+        <w:tc>
+          <w:tcPr>
+            <w:vAlign w:val="center"/>
+          </w:tcPr>
+          <w:p>
+            <w:pPr>
+              <w:spacing w:after="240" w:before="240" w:lineRule="auto"/>
+              <w:jc w:val="right"/>
+              <w:rPr/>
+            </w:pPr>
+            <w:r>
+              <w:rPr>
+                <w:rtl w:val="0"/>
+              </w:rPr>
+              <w:t xml:space="preserve">◻</w:t>
+            </w:r>
+          </w:p>
+        </w:tc>
+        <w:tc>
+          <w:tcPr>
+            <w:vAlign w:val="center"/>
+          </w:tcPr>
+          <w:p>
+            <w:pPr>
+              <w:pBdr>
+                <w:top w:space="0" w:sz="0" w:val="nil"/>
+                <w:left w:space="0" w:sz="0" w:val="nil"/>
+                <w:bottom w:space="0" w:sz="0" w:val="nil"/>
+                <w:right w:space="0" w:sz="0" w:val="nil"/>
+                <w:between w:space="0" w:sz="0" w:val="nil"/>
+              </w:pBdr>
+              <w:spacing w:after="60" w:before="60" w:lineRule="auto"/>
+              <w:jc w:val="both"/>
+              <w:rPr>
+                <w:color w:val="000000"/>
+                <w:sz w:val="22"/>
+                <w:szCs w:val="22"/>
+              </w:rPr>
+            </w:pPr>
+            <w:r>
+              <w:rPr>
+                <w:color w:val="000000"/>
+                <w:sz w:val="22"/>
+                <w:szCs w:val="22"/>
+                <w:rtl w:val="0"/>
+              </w:rPr>
+              <w:t xml:space="preserve">Desejável</w:t>
+            </w:r>
+          </w:p>
+        </w:tc>
+      </w:tr>
+    </w:tbl>
+    <w:p>
+      <w:pPr>
+        <w:pStyle w:val="Heading5"/>
+        <w:rPr/>
+      </w:pPr>
+      <w:bookmarkStart w:colFirst="0" w:colLast="0" w:name="_319y80a" w:id="89"/>
+      <w:bookmarkEnd w:id="89"/>
+      <w:r>
+        <w:rPr>
+          <w:rtl w:val="0"/>
+        </w:rPr>
+        <w:t xml:space="preserve">[NF52] Segurança da Senha #52</w:t>
+      </w:r>
+    </w:p>
+    <w:p>
+      <w:pPr>
+        <w:spacing w:after="60" w:before="60" w:lineRule="auto"/>
+        <w:ind w:left="580" w:firstLine="0"/>
+        <w:jc w:val="both"/>
+        <w:rPr>
+          <w:sz w:val="22"/>
+          <w:szCs w:val="22"/>
+        </w:rPr>
+      </w:pPr>
+      <w:bookmarkStart w:colFirst="0" w:colLast="0" w:name="_1gf8i83" w:id="90"/>
+      <w:bookmarkEnd w:id="90"/>
+      <w:r>
+        <w:rPr>
+          <w:sz w:val="22"/>
+          <w:szCs w:val="22"/>
+          <w:rtl w:val="0"/>
+        </w:rPr>
+        <w:t xml:space="preserve">O software deve criptografar a senha ao armazenar no banco de dados. &lt;Descreva o requisito não funcional e substitua um dos símbolos abaixo por </w:t>
+      </w:r>
+      <w:r>
+        <w:rPr>
+          <w:rFonts w:ascii="Noto Sans Symbols" w:cs="Noto Sans Symbols" w:eastAsia="Noto Sans Symbols" w:hAnsi="Noto Sans Symbols"/>
+          <w:sz w:val="22"/>
+          <w:szCs w:val="22"/>
+          <w:rtl w:val="0"/>
+        </w:rPr>
+        <w:t xml:space="preserve">🗹</w:t>
+      </w:r>
+      <w:r>
+        <w:rPr>
           <w:sz w:val="22"/>
           <w:szCs w:val="22"/>
           <w:rtl w:val="0"/>
@@ -27576,6 +27497,315 @@
           </w:tcPr>
           <w:p>
             <w:pPr>
+              <w:spacing w:after="60" w:before="60" w:lineRule="auto"/>
+              <w:ind w:left="33" w:firstLine="0"/>
+              <w:jc w:val="both"/>
+              <w:rPr>
+                <w:sz w:val="22"/>
+                <w:szCs w:val="22"/>
+              </w:rPr>
+            </w:pPr>
+            <w:r>
+              <w:rPr>
+                <w:b w:val="1"/>
+                <w:sz w:val="22"/>
+                <w:szCs w:val="22"/>
+                <w:rtl w:val="0"/>
+              </w:rPr>
+              <w:t xml:space="preserve">Prioridade</w:t>
+            </w:r>
+            <w:r>
+              <w:rPr>
+                <w:sz w:val="22"/>
+                <w:szCs w:val="22"/>
+                <w:rtl w:val="0"/>
+              </w:rPr>
+              <w:t xml:space="preserve">:</w:t>
+            </w:r>
+          </w:p>
+        </w:tc>
+        <w:tc>
+          <w:tcPr>
+            <w:vAlign w:val="center"/>
+          </w:tcPr>
+          <w:p>
+            <w:pPr>
+              <w:spacing w:after="240" w:before="240" w:lineRule="auto"/>
+              <w:jc w:val="right"/>
+              <w:rPr/>
+            </w:pPr>
+            <w:r>
+              <w:rPr>
+                <w:rFonts w:ascii="Noto Sans Symbols" w:cs="Noto Sans Symbols" w:eastAsia="Noto Sans Symbols" w:hAnsi="Noto Sans Symbols"/>
+                <w:sz w:val="22"/>
+                <w:szCs w:val="22"/>
+                <w:rtl w:val="0"/>
+              </w:rPr>
+              <w:t xml:space="preserve">🗹</w:t>
+            </w:r>
+            <w:r>
+              <w:rPr>
+                <w:rtl w:val="0"/>
+              </w:rPr>
+            </w:r>
+          </w:p>
+        </w:tc>
+        <w:tc>
+          <w:tcPr>
+            <w:vAlign w:val="center"/>
+          </w:tcPr>
+          <w:p>
+            <w:pPr>
+              <w:spacing w:after="60" w:before="60" w:lineRule="auto"/>
+              <w:jc w:val="both"/>
+              <w:rPr>
+                <w:sz w:val="22"/>
+                <w:szCs w:val="22"/>
+              </w:rPr>
+            </w:pPr>
+            <w:r>
+              <w:rPr>
+                <w:sz w:val="22"/>
+                <w:szCs w:val="22"/>
+                <w:rtl w:val="0"/>
+              </w:rPr>
+              <w:t xml:space="preserve">Essencial</w:t>
+            </w:r>
+          </w:p>
+        </w:tc>
+        <w:tc>
+          <w:tcPr>
+            <w:vAlign w:val="center"/>
+          </w:tcPr>
+          <w:p>
+            <w:pPr>
+              <w:spacing w:after="240" w:before="240" w:lineRule="auto"/>
+              <w:jc w:val="center"/>
+              <w:rPr/>
+            </w:pPr>
+            <w:r>
+              <w:rPr>
+                <w:rtl w:val="0"/>
+              </w:rPr>
+              <w:t xml:space="preserve">◻</w:t>
+            </w:r>
+          </w:p>
+        </w:tc>
+        <w:tc>
+          <w:tcPr>
+            <w:vAlign w:val="center"/>
+          </w:tcPr>
+          <w:p>
+            <w:pPr>
+              <w:spacing w:after="60" w:before="60" w:lineRule="auto"/>
+              <w:jc w:val="both"/>
+              <w:rPr>
+                <w:sz w:val="22"/>
+                <w:szCs w:val="22"/>
+              </w:rPr>
+            </w:pPr>
+            <w:r>
+              <w:rPr>
+                <w:sz w:val="22"/>
+                <w:szCs w:val="22"/>
+                <w:rtl w:val="0"/>
+              </w:rPr>
+              <w:t xml:space="preserve">Importante</w:t>
+            </w:r>
+          </w:p>
+        </w:tc>
+        <w:tc>
+          <w:tcPr>
+            <w:vAlign w:val="center"/>
+          </w:tcPr>
+          <w:p>
+            <w:pPr>
+              <w:spacing w:after="240" w:before="240" w:lineRule="auto"/>
+              <w:jc w:val="right"/>
+              <w:rPr/>
+            </w:pPr>
+            <w:r>
+              <w:rPr>
+                <w:rtl w:val="0"/>
+              </w:rPr>
+              <w:t xml:space="preserve">◻</w:t>
+            </w:r>
+          </w:p>
+        </w:tc>
+        <w:tc>
+          <w:tcPr>
+            <w:vAlign w:val="center"/>
+          </w:tcPr>
+          <w:p>
+            <w:pPr>
+              <w:spacing w:after="60" w:before="60" w:lineRule="auto"/>
+              <w:jc w:val="both"/>
+              <w:rPr>
+                <w:sz w:val="22"/>
+                <w:szCs w:val="22"/>
+              </w:rPr>
+            </w:pPr>
+            <w:r>
+              <w:rPr>
+                <w:sz w:val="22"/>
+                <w:szCs w:val="22"/>
+                <w:rtl w:val="0"/>
+              </w:rPr>
+              <w:t xml:space="preserve">Desejável</w:t>
+            </w:r>
+          </w:p>
+        </w:tc>
+      </w:tr>
+    </w:tbl>
+    <w:p>
+      <w:pPr>
+        <w:pStyle w:val="Heading3"/>
+        <w:numPr>
+          <w:ilvl w:val="1"/>
+          <w:numId w:val="3"/>
+        </w:numPr>
+        <w:ind w:left="0" w:firstLine="0"/>
+        <w:rPr/>
+      </w:pPr>
+      <w:bookmarkStart w:colFirst="0" w:colLast="0" w:name="_40ew0vw" w:id="91"/>
+      <w:bookmarkEnd w:id="91"/>
+      <w:r>
+        <w:rPr>
+          <w:rtl w:val="0"/>
+        </w:rPr>
+        <w:t xml:space="preserve">Padrões</w:t>
+      </w:r>
+    </w:p>
+    <w:p>
+      <w:pPr>
+        <w:pBdr>
+          <w:top w:space="0" w:sz="0" w:val="nil"/>
+          <w:left w:space="0" w:sz="0" w:val="nil"/>
+          <w:bottom w:space="0" w:sz="0" w:val="nil"/>
+          <w:right w:space="0" w:sz="0" w:val="nil"/>
+          <w:between w:space="0" w:sz="0" w:val="nil"/>
+        </w:pBdr>
+        <w:spacing w:after="60" w:before="60" w:lineRule="auto"/>
+        <w:ind w:left="578" w:firstLine="0"/>
+        <w:jc w:val="both"/>
+        <w:rPr>
+          <w:color w:val="000000"/>
+          <w:sz w:val="22"/>
+          <w:szCs w:val="22"/>
+        </w:rPr>
+      </w:pPr>
+      <w:r>
+        <w:rPr>
+          <w:color w:val="000000"/>
+          <w:sz w:val="22"/>
+          <w:szCs w:val="22"/>
+          <w:rtl w:val="0"/>
+        </w:rPr>
+        <w:t xml:space="preserve">Esta seção descreve os requisitos não funcionais associados a padrões ou normas que devem ser seguidos pelo sistema ou pelo seu processo de desenvolvimento. </w:t>
+      </w:r>
+    </w:p>
+    <w:p>
+      <w:pPr>
+        <w:pStyle w:val="Heading5"/>
+        <w:spacing w:after="120" w:lineRule="auto"/>
+        <w:rPr/>
+      </w:pPr>
+      <w:bookmarkStart w:colFirst="0" w:colLast="0" w:name="_2fk6b3p" w:id="92"/>
+      <w:bookmarkEnd w:id="92"/>
+      <w:r>
+        <w:rPr>
+          <w:rtl w:val="0"/>
+        </w:rPr>
+        <w:t xml:space="preserve">[NF53] Padrão MVC #53</w:t>
+      </w:r>
+    </w:p>
+    <w:p>
+      <w:pPr>
+        <w:pBdr>
+          <w:top w:space="0" w:sz="0" w:val="nil"/>
+          <w:left w:space="0" w:sz="0" w:val="nil"/>
+          <w:bottom w:space="0" w:sz="0" w:val="nil"/>
+          <w:right w:space="0" w:sz="0" w:val="nil"/>
+          <w:between w:space="0" w:sz="0" w:val="nil"/>
+        </w:pBdr>
+        <w:spacing w:after="60" w:before="60" w:lineRule="auto"/>
+        <w:ind w:left="578" w:firstLine="0"/>
+        <w:jc w:val="both"/>
+        <w:rPr>
+          <w:color w:val="000000"/>
+          <w:sz w:val="22"/>
+          <w:szCs w:val="22"/>
+        </w:rPr>
+      </w:pPr>
+      <w:bookmarkStart w:colFirst="0" w:colLast="0" w:name="_upglbi" w:id="93"/>
+      <w:bookmarkEnd w:id="93"/>
+      <w:r>
+        <w:rPr>
+          <w:sz w:val="22"/>
+          <w:szCs w:val="22"/>
+          <w:rtl w:val="0"/>
+        </w:rPr>
+        <w:t xml:space="preserve">O software deve seguir os padrões MVC (</w:t>
+      </w:r>
+      <w:r>
+        <w:rPr>
+          <w:i w:val="1"/>
+          <w:sz w:val="22"/>
+          <w:szCs w:val="22"/>
+          <w:rtl w:val="0"/>
+        </w:rPr>
+        <w:t xml:space="preserve">Model-View-Controller</w:t>
+      </w:r>
+      <w:r>
+        <w:rPr>
+          <w:sz w:val="22"/>
+          <w:szCs w:val="22"/>
+          <w:rtl w:val="0"/>
+        </w:rPr>
+        <w:t xml:space="preserve">)</w:t>
+      </w:r>
+      <w:r>
+        <w:rPr>
+          <w:rtl w:val="0"/>
+        </w:rPr>
+      </w:r>
+    </w:p>
+    <w:tbl>
+      <w:tblPr>
+        <w:tblStyle w:val="Table17"/>
+        <w:tblW w:w="7901.0" w:type="dxa"/>
+        <w:jc w:val="left"/>
+        <w:tblInd w:w="534.0" w:type="dxa"/>
+        <w:tblLayout w:type="fixed"/>
+        <w:tblLook w:val="0000"/>
+      </w:tblPr>
+      <w:tblGrid>
+        <w:gridCol w:w="1559"/>
+        <w:gridCol w:w="425"/>
+        <w:gridCol w:w="1701"/>
+        <w:gridCol w:w="425"/>
+        <w:gridCol w:w="1985"/>
+        <w:gridCol w:w="425"/>
+        <w:gridCol w:w="1381"/>
+        <w:tblGridChange w:id="0">
+          <w:tblGrid>
+            <w:gridCol w:w="1559"/>
+            <w:gridCol w:w="425"/>
+            <w:gridCol w:w="1701"/>
+            <w:gridCol w:w="425"/>
+            <w:gridCol w:w="1985"/>
+            <w:gridCol w:w="425"/>
+            <w:gridCol w:w="1381"/>
+          </w:tblGrid>
+        </w:tblGridChange>
+      </w:tblGrid>
+      <w:tr>
+        <w:tc>
+          <w:tcPr>
+            <w:vAlign w:val="center"/>
+          </w:tcPr>
+          <w:p>
+            <w:pPr>
               <w:pBdr>
                 <w:top w:space="0" w:sz="0" w:val="nil"/>
                 <w:left w:space="0" w:sz="0" w:val="nil"/>
@@ -27669,23 +27899,15 @@
           </w:tcPr>
           <w:p>
             <w:pPr>
-              <w:spacing w:after="60" w:before="60" w:lineRule="auto"/>
-              <w:jc w:val="both"/>
-              <w:rPr/>
-            </w:pPr>
-            <w:r>
-              <w:rPr>
-                <w:rFonts w:ascii="Noto Sans Symbols" w:cs="Noto Sans Symbols" w:eastAsia="Noto Sans Symbols" w:hAnsi="Noto Sans Symbols"/>
-                <w:sz w:val="22"/>
-                <w:szCs w:val="22"/>
-                <w:rtl w:val="0"/>
-              </w:rPr>
-              <w:t xml:space="preserve">🗹</w:t>
-            </w:r>
-            <w:r>
-              <w:rPr>
-                <w:rtl w:val="0"/>
-              </w:rPr>
+              <w:spacing w:after="240" w:before="240" w:lineRule="auto"/>
+              <w:jc w:val="right"/>
+              <w:rPr/>
+            </w:pPr>
+            <w:r>
+              <w:rPr>
+                <w:rtl w:val="0"/>
+              </w:rPr>
+              <w:t xml:space="preserve">◻</w:t>
             </w:r>
           </w:p>
         </w:tc>
@@ -27727,15 +27949,23 @@
           </w:tcPr>
           <w:p>
             <w:pPr>
-              <w:spacing w:after="240" w:before="240" w:lineRule="auto"/>
-              <w:jc w:val="right"/>
-              <w:rPr/>
-            </w:pPr>
-            <w:r>
-              <w:rPr>
-                <w:rtl w:val="0"/>
-              </w:rPr>
-              <w:t xml:space="preserve">◻</w:t>
+              <w:spacing w:after="60" w:before="60" w:lineRule="auto"/>
+              <w:jc w:val="both"/>
+              <w:rPr/>
+            </w:pPr>
+            <w:r>
+              <w:rPr>
+                <w:rFonts w:ascii="Noto Sans Symbols" w:cs="Noto Sans Symbols" w:eastAsia="Noto Sans Symbols" w:hAnsi="Noto Sans Symbols"/>
+                <w:sz w:val="22"/>
+                <w:szCs w:val="22"/>
+                <w:rtl w:val="0"/>
+              </w:rPr>
+              <w:t xml:space="preserve">🗹</w:t>
+            </w:r>
+            <w:r>
+              <w:rPr>
+                <w:rtl w:val="0"/>
+              </w:rPr>
             </w:r>
           </w:p>
         </w:tc>
@@ -27775,254 +28005,6 @@
     </w:tbl>
     <w:p>
       <w:pPr>
-        <w:pStyle w:val="Heading5"/>
-        <w:rPr/>
-      </w:pPr>
-      <w:bookmarkStart w:colFirst="0" w:colLast="0" w:name="_319y80a" w:id="92"/>
-      <w:bookmarkEnd w:id="92"/>
-      <w:r>
-        <w:rPr>
-          <w:rtl w:val="0"/>
-        </w:rPr>
-        <w:t xml:space="preserve">[NF04] Segurança da Senha</w:t>
-      </w:r>
-    </w:p>
-    <w:p>
-      <w:pPr>
-        <w:spacing w:after="60" w:before="60" w:lineRule="auto"/>
-        <w:ind w:left="580" w:firstLine="0"/>
-        <w:jc w:val="both"/>
-        <w:rPr>
-          <w:sz w:val="22"/>
-          <w:szCs w:val="22"/>
-        </w:rPr>
-      </w:pPr>
-      <w:bookmarkStart w:colFirst="0" w:colLast="0" w:name="_1gf8i83" w:id="93"/>
-      <w:bookmarkEnd w:id="93"/>
-      <w:r>
-        <w:rPr>
-          <w:sz w:val="22"/>
-          <w:szCs w:val="22"/>
-          <w:rtl w:val="0"/>
-        </w:rPr>
-        <w:t xml:space="preserve">O software deve criptografar a senha ao armazenar no banco de dados. &lt;Descreva o requisito não funcional e substitua um dos símbolos abaixo por </w:t>
-      </w:r>
-      <w:r>
-        <w:rPr>
-          <w:rFonts w:ascii="Noto Sans Symbols" w:cs="Noto Sans Symbols" w:eastAsia="Noto Sans Symbols" w:hAnsi="Noto Sans Symbols"/>
-          <w:sz w:val="22"/>
-          <w:szCs w:val="22"/>
-          <w:rtl w:val="0"/>
-        </w:rPr>
-        <w:t xml:space="preserve">🗹</w:t>
-      </w:r>
-      <w:r>
-        <w:rPr>
-          <w:sz w:val="22"/>
-          <w:szCs w:val="22"/>
-          <w:rtl w:val="0"/>
-        </w:rPr>
-        <w:t xml:space="preserve">, para indicar a sua prioridade.&gt;</w:t>
-      </w:r>
-    </w:p>
-    <w:tbl>
-      <w:tblPr>
-        <w:tblStyle w:val="Table17"/>
-        <w:tblW w:w="7885.0" w:type="dxa"/>
-        <w:jc w:val="left"/>
-        <w:tblInd w:w="534.0" w:type="dxa"/>
-        <w:tblLayout w:type="fixed"/>
-        <w:tblLook w:val="0000"/>
-      </w:tblPr>
-      <w:tblGrid>
-        <w:gridCol w:w="1559"/>
-        <w:gridCol w:w="425"/>
-        <w:gridCol w:w="1575"/>
-        <w:gridCol w:w="630"/>
-        <w:gridCol w:w="1890"/>
-        <w:gridCol w:w="425"/>
-        <w:gridCol w:w="1381"/>
-        <w:tblGridChange w:id="0">
-          <w:tblGrid>
-            <w:gridCol w:w="1559"/>
-            <w:gridCol w:w="425"/>
-            <w:gridCol w:w="1575"/>
-            <w:gridCol w:w="630"/>
-            <w:gridCol w:w="1890"/>
-            <w:gridCol w:w="425"/>
-            <w:gridCol w:w="1381"/>
-          </w:tblGrid>
-        </w:tblGridChange>
-      </w:tblGrid>
-      <w:tr>
-        <w:tc>
-          <w:tcPr>
-            <w:vAlign w:val="center"/>
-          </w:tcPr>
-          <w:p>
-            <w:pPr>
-              <w:spacing w:after="60" w:before="60" w:lineRule="auto"/>
-              <w:ind w:left="33" w:firstLine="0"/>
-              <w:jc w:val="both"/>
-              <w:rPr>
-                <w:sz w:val="22"/>
-                <w:szCs w:val="22"/>
-              </w:rPr>
-            </w:pPr>
-            <w:r>
-              <w:rPr>
-                <w:b w:val="1"/>
-                <w:sz w:val="22"/>
-                <w:szCs w:val="22"/>
-                <w:rtl w:val="0"/>
-              </w:rPr>
-              <w:t xml:space="preserve">Prioridade</w:t>
-            </w:r>
-            <w:r>
-              <w:rPr>
-                <w:sz w:val="22"/>
-                <w:szCs w:val="22"/>
-                <w:rtl w:val="0"/>
-              </w:rPr>
-              <w:t xml:space="preserve">:</w:t>
-            </w:r>
-          </w:p>
-        </w:tc>
-        <w:tc>
-          <w:tcPr>
-            <w:vAlign w:val="center"/>
-          </w:tcPr>
-          <w:p>
-            <w:pPr>
-              <w:spacing w:after="240" w:before="240" w:lineRule="auto"/>
-              <w:jc w:val="right"/>
-              <w:rPr/>
-            </w:pPr>
-            <w:r>
-              <w:rPr>
-                <w:rFonts w:ascii="Noto Sans Symbols" w:cs="Noto Sans Symbols" w:eastAsia="Noto Sans Symbols" w:hAnsi="Noto Sans Symbols"/>
-                <w:sz w:val="22"/>
-                <w:szCs w:val="22"/>
-                <w:rtl w:val="0"/>
-              </w:rPr>
-              <w:t xml:space="preserve">🗹</w:t>
-            </w:r>
-            <w:r>
-              <w:rPr>
-                <w:rtl w:val="0"/>
-              </w:rPr>
-            </w:r>
-          </w:p>
-        </w:tc>
-        <w:tc>
-          <w:tcPr>
-            <w:vAlign w:val="center"/>
-          </w:tcPr>
-          <w:p>
-            <w:pPr>
-              <w:spacing w:after="60" w:before="60" w:lineRule="auto"/>
-              <w:jc w:val="both"/>
-              <w:rPr>
-                <w:sz w:val="22"/>
-                <w:szCs w:val="22"/>
-              </w:rPr>
-            </w:pPr>
-            <w:r>
-              <w:rPr>
-                <w:sz w:val="22"/>
-                <w:szCs w:val="22"/>
-                <w:rtl w:val="0"/>
-              </w:rPr>
-              <w:t xml:space="preserve">Essencial</w:t>
-            </w:r>
-          </w:p>
-        </w:tc>
-        <w:tc>
-          <w:tcPr>
-            <w:vAlign w:val="center"/>
-          </w:tcPr>
-          <w:p>
-            <w:pPr>
-              <w:spacing w:after="240" w:before="240" w:lineRule="auto"/>
-              <w:jc w:val="center"/>
-              <w:rPr/>
-            </w:pPr>
-            <w:r>
-              <w:rPr>
-                <w:rtl w:val="0"/>
-              </w:rPr>
-              <w:t xml:space="preserve">◻</w:t>
-            </w:r>
-          </w:p>
-        </w:tc>
-        <w:tc>
-          <w:tcPr>
-            <w:vAlign w:val="center"/>
-          </w:tcPr>
-          <w:p>
-            <w:pPr>
-              <w:spacing w:after="60" w:before="60" w:lineRule="auto"/>
-              <w:jc w:val="both"/>
-              <w:rPr>
-                <w:sz w:val="22"/>
-                <w:szCs w:val="22"/>
-              </w:rPr>
-            </w:pPr>
-            <w:r>
-              <w:rPr>
-                <w:sz w:val="22"/>
-                <w:szCs w:val="22"/>
-                <w:rtl w:val="0"/>
-              </w:rPr>
-              <w:t xml:space="preserve">Importante</w:t>
-            </w:r>
-          </w:p>
-        </w:tc>
-        <w:tc>
-          <w:tcPr>
-            <w:vAlign w:val="center"/>
-          </w:tcPr>
-          <w:p>
-            <w:pPr>
-              <w:spacing w:after="240" w:before="240" w:lineRule="auto"/>
-              <w:jc w:val="right"/>
-              <w:rPr/>
-            </w:pPr>
-            <w:r>
-              <w:rPr>
-                <w:rtl w:val="0"/>
-              </w:rPr>
-              <w:t xml:space="preserve">◻</w:t>
-            </w:r>
-          </w:p>
-        </w:tc>
-        <w:tc>
-          <w:tcPr>
-            <w:vAlign w:val="center"/>
-          </w:tcPr>
-          <w:p>
-            <w:pPr>
-              <w:spacing w:after="60" w:before="60" w:lineRule="auto"/>
-              <w:jc w:val="both"/>
-              <w:rPr>
-                <w:sz w:val="22"/>
-                <w:szCs w:val="22"/>
-              </w:rPr>
-            </w:pPr>
-            <w:r>
-              <w:rPr>
-                <w:sz w:val="22"/>
-                <w:szCs w:val="22"/>
-                <w:rtl w:val="0"/>
-              </w:rPr>
-              <w:t xml:space="preserve">Desejável</w:t>
-            </w:r>
-          </w:p>
-        </w:tc>
-      </w:tr>
-    </w:tbl>
-    <w:p>
-      <w:pPr>
         <w:pStyle w:val="Heading3"/>
         <w:numPr>
           <w:ilvl w:val="1"/>
@@ -28031,13 +28013,13 @@
         <w:ind w:left="0" w:firstLine="0"/>
         <w:rPr/>
       </w:pPr>
-      <w:bookmarkStart w:colFirst="0" w:colLast="0" w:name="_40ew0vw" w:id="94"/>
+      <w:bookmarkStart w:colFirst="0" w:colLast="0" w:name="_3ep43zb" w:id="94"/>
       <w:bookmarkEnd w:id="94"/>
       <w:r>
         <w:rPr>
           <w:rtl w:val="0"/>
         </w:rPr>
-        <w:t xml:space="preserve">Padrões</w:t>
+        <w:t xml:space="preserve">Hardware e software</w:t>
       </w:r>
     </w:p>
     <w:p>
@@ -28058,6 +28040,8 @@
           <w:szCs w:val="22"/>
         </w:rPr>
       </w:pPr>
+      <w:bookmarkStart w:colFirst="0" w:colLast="0" w:name="_1tuee74" w:id="95"/>
+      <w:bookmarkEnd w:id="95"/>
       <w:r>
         <w:rPr>
           <w:color w:val="000000"/>
@@ -28065,7 +28049,7 @@
           <w:szCs w:val="22"/>
           <w:rtl w:val="0"/>
         </w:rPr>
-        <w:t xml:space="preserve">Esta seção descreve os requisitos não funcionais associados a padrões ou normas que devem ser seguidos pelo sistema ou pelo seu processo de desenvolvimento. </w:t>
+        <w:t xml:space="preserve">Esta seção descreve os requisitos não funcionais associados ao hardware e software usados para desenvolver ou para executar o sistema. </w:t>
       </w:r>
     </w:p>
     <w:p>
@@ -28074,13 +28058,13 @@
         <w:spacing w:after="120" w:lineRule="auto"/>
         <w:rPr/>
       </w:pPr>
-      <w:bookmarkStart w:colFirst="0" w:colLast="0" w:name="_2fk6b3p" w:id="95"/>
-      <w:bookmarkEnd w:id="95"/>
-      <w:r>
-        <w:rPr>
-          <w:rtl w:val="0"/>
-        </w:rPr>
-        <w:t xml:space="preserve">[NF05] Padrão MVC</w:t>
+      <w:bookmarkStart w:colFirst="0" w:colLast="0" w:name="_4du1wux" w:id="96"/>
+      <w:bookmarkEnd w:id="96"/>
+      <w:r>
+        <w:rPr>
+          <w:rtl w:val="0"/>
+        </w:rPr>
+        <w:t xml:space="preserve">[NF54] Compatibilidade com Google Chrome #54</w:t>
       </w:r>
     </w:p>
     <w:p>
@@ -28101,37 +28085,22 @@
           <w:szCs w:val="22"/>
         </w:rPr>
       </w:pPr>
-      <w:bookmarkStart w:colFirst="0" w:colLast="0" w:name="_upglbi" w:id="96"/>
-      <w:bookmarkEnd w:id="96"/>
-      <w:r>
-        <w:rPr>
-          <w:sz w:val="22"/>
-          <w:szCs w:val="22"/>
-          <w:rtl w:val="0"/>
-        </w:rPr>
-        <w:t xml:space="preserve">O software deve seguir os padrões MVC (</w:t>
-      </w:r>
-      <w:r>
-        <w:rPr>
-          <w:i w:val="1"/>
-          <w:sz w:val="22"/>
-          <w:szCs w:val="22"/>
-          <w:rtl w:val="0"/>
-        </w:rPr>
-        <w:t xml:space="preserve">Model-View-Controller</w:t>
-      </w:r>
-      <w:r>
-        <w:rPr>
-          <w:sz w:val="22"/>
-          <w:szCs w:val="22"/>
-          <w:rtl w:val="0"/>
-        </w:rPr>
-        <w:t xml:space="preserve">)</w:t>
-      </w:r>
-      <w:r>
-        <w:rPr>
-          <w:rtl w:val="0"/>
-        </w:rPr>
+      <w:r>
+        <w:rPr>
+          <w:sz w:val="22"/>
+          <w:szCs w:val="22"/>
+          <w:rtl w:val="0"/>
+        </w:rPr>
+        <w:t xml:space="preserve">O sistema deve ser compatível com o navegador web Google Chrome Versão 83.0.4103.116 ou superior </w:t>
+      </w:r>
+      <w:r>
+        <w:rPr>
+          <w:color w:val="000000"/>
+          <w:sz w:val="22"/>
+          <w:szCs w:val="22"/>
+          <w:rtl w:val="0"/>
+        </w:rPr>
+        <w:t xml:space="preserve">&lt;Descreva o requisito não funcional e substitua um dos símbolos abaixo por, para indicar a sua prioridade.&gt;</w:t>
       </w:r>
     </w:p>
     <w:tbl>
@@ -28213,15 +28182,23 @@
           </w:tcPr>
           <w:p>
             <w:pPr>
-              <w:spacing w:after="240" w:before="240" w:lineRule="auto"/>
-              <w:jc w:val="right"/>
-              <w:rPr/>
-            </w:pPr>
-            <w:r>
-              <w:rPr>
-                <w:rtl w:val="0"/>
-              </w:rPr>
-              <w:t xml:space="preserve">◻</w:t>
+              <w:spacing w:after="60" w:before="60" w:lineRule="auto"/>
+              <w:jc w:val="both"/>
+              <w:rPr/>
+            </w:pPr>
+            <w:r>
+              <w:rPr>
+                <w:rFonts w:ascii="Noto Sans Symbols" w:cs="Noto Sans Symbols" w:eastAsia="Noto Sans Symbols" w:hAnsi="Noto Sans Symbols"/>
+                <w:sz w:val="22"/>
+                <w:szCs w:val="22"/>
+                <w:rtl w:val="0"/>
+              </w:rPr>
+              <w:t xml:space="preserve">🗹</w:t>
+            </w:r>
+            <w:r>
+              <w:rPr>
+                <w:rtl w:val="0"/>
+              </w:rPr>
             </w:r>
           </w:p>
         </w:tc>
@@ -28313,23 +28290,15 @@
           </w:tcPr>
           <w:p>
             <w:pPr>
-              <w:spacing w:after="60" w:before="60" w:lineRule="auto"/>
-              <w:jc w:val="both"/>
-              <w:rPr/>
-            </w:pPr>
-            <w:r>
-              <w:rPr>
-                <w:rFonts w:ascii="Noto Sans Symbols" w:cs="Noto Sans Symbols" w:eastAsia="Noto Sans Symbols" w:hAnsi="Noto Sans Symbols"/>
-                <w:sz w:val="22"/>
-                <w:szCs w:val="22"/>
-                <w:rtl w:val="0"/>
-              </w:rPr>
-              <w:t xml:space="preserve">🗹</w:t>
-            </w:r>
-            <w:r>
-              <w:rPr>
-                <w:rtl w:val="0"/>
-              </w:rPr>
+              <w:spacing w:after="240" w:before="240" w:lineRule="auto"/>
+              <w:jc w:val="right"/>
+              <w:rPr/>
+            </w:pPr>
+            <w:r>
+              <w:rPr>
+                <w:rtl w:val="0"/>
+              </w:rPr>
+              <w:t xml:space="preserve">◻</w:t>
             </w:r>
           </w:p>
         </w:tc>
@@ -28367,25 +28336,6 @@
         </w:tc>
       </w:tr>
     </w:tbl>
-    <w:p>
-      <w:pPr>
-        <w:pStyle w:val="Heading3"/>
-        <w:numPr>
-          <w:ilvl w:val="1"/>
-          <w:numId w:val="3"/>
-        </w:numPr>
-        <w:ind w:left="0" w:firstLine="0"/>
-        <w:rPr/>
-      </w:pPr>
-      <w:bookmarkStart w:colFirst="0" w:colLast="0" w:name="_3ep43zb" w:id="97"/>
-      <w:bookmarkEnd w:id="97"/>
-      <w:r>
-        <w:rPr>
-          <w:rtl w:val="0"/>
-        </w:rPr>
-        <w:t xml:space="preserve">Hardware e software</w:t>
-      </w:r>
-    </w:p>
     <w:p>
       <w:pPr>
         <w:pBdr>
@@ -28404,31 +28354,10 @@
           <w:szCs w:val="22"/>
         </w:rPr>
       </w:pPr>
-      <w:bookmarkStart w:colFirst="0" w:colLast="0" w:name="_1tuee74" w:id="98"/>
-      <w:bookmarkEnd w:id="98"/>
-      <w:r>
-        <w:rPr>
-          <w:color w:val="000000"/>
-          <w:sz w:val="22"/>
-          <w:szCs w:val="22"/>
-          <w:rtl w:val="0"/>
-        </w:rPr>
-        <w:t xml:space="preserve">Esta seção descreve os requisitos não funcionais associados ao hardware e software usados para desenvolver ou para executar o sistema. </w:t>
-      </w:r>
-    </w:p>
-    <w:p>
-      <w:pPr>
-        <w:pStyle w:val="Heading5"/>
-        <w:spacing w:after="120" w:lineRule="auto"/>
-        <w:rPr/>
-      </w:pPr>
-      <w:bookmarkStart w:colFirst="0" w:colLast="0" w:name="_4du1wux" w:id="99"/>
-      <w:bookmarkEnd w:id="99"/>
-      <w:r>
-        <w:rPr>
-          <w:rtl w:val="0"/>
-        </w:rPr>
-        <w:t xml:space="preserve">[NF06] Compatibilidade com Google Chrome</w:t>
+      <w:r>
+        <w:rPr>
+          <w:rtl w:val="0"/>
+        </w:rPr>
       </w:r>
     </w:p>
     <w:p>
@@ -28448,258 +28377,85 @@
           <w:sz w:val="22"/>
           <w:szCs w:val="22"/>
         </w:rPr>
-      </w:pPr>
-      <w:r>
-        <w:rPr>
-          <w:sz w:val="22"/>
-          <w:szCs w:val="22"/>
-          <w:rtl w:val="0"/>
-        </w:rPr>
-        <w:t xml:space="preserve">O sistema deve ser compatível com o navegador web Google Chrome Versão 83.0.4103.116 ou superior </w:t>
-      </w:r>
-      <w:r>
-        <w:rPr>
+        <w:sectPr>
+          <w:headerReference r:id="rId14" w:type="default"/>
+          <w:type w:val="nextPage"/>
+          <w:pgSz w:h="16834" w:w="11909"/>
+          <w:pgMar w:bottom="1440" w:top="1440" w:left="1440" w:right="1440" w:header="720" w:footer="720"/>
+          <w:pgNumType w:start="1"/>
+          <w:cols w:equalWidth="0"/>
+        </w:sectPr>
+      </w:pPr>
+      <w:r>
+        <w:rPr>
+          <w:rtl w:val="0"/>
+        </w:rPr>
+      </w:r>
+    </w:p>
+    <w:p>
+      <w:pPr>
+        <w:keepNext w:val="1"/>
+        <w:pBdr>
+          <w:top w:space="0" w:sz="0" w:val="nil"/>
+          <w:left w:space="0" w:sz="0" w:val="nil"/>
+          <w:bottom w:space="0" w:sz="0" w:val="nil"/>
+          <w:right w:space="0" w:sz="0" w:val="nil"/>
+          <w:between w:space="0" w:sz="0" w:val="nil"/>
+        </w:pBdr>
+        <w:spacing w:after="480" w:lineRule="auto"/>
+        <w:jc w:val="right"/>
+        <w:rPr>
+          <w:rFonts w:ascii="Arial" w:cs="Arial" w:eastAsia="Arial" w:hAnsi="Arial"/>
+          <w:b w:val="1"/>
           <w:color w:val="000000"/>
-          <w:sz w:val="22"/>
-          <w:szCs w:val="22"/>
-          <w:rtl w:val="0"/>
-        </w:rPr>
-        <w:t xml:space="preserve">&lt;Descreva o requisito não funcional e substitua um dos símbolos abaixo por, para indicar a sua prioridade.&gt;</w:t>
-      </w:r>
-    </w:p>
-    <w:tbl>
-      <w:tblPr>
-        <w:tblStyle w:val="Table19"/>
-        <w:tblW w:w="7901.0" w:type="dxa"/>
-        <w:jc w:val="left"/>
-        <w:tblInd w:w="534.0" w:type="dxa"/>
-        <w:tblLayout w:type="fixed"/>
-        <w:tblLook w:val="0000"/>
-      </w:tblPr>
-      <w:tblGrid>
-        <w:gridCol w:w="1559"/>
-        <w:gridCol w:w="425"/>
-        <w:gridCol w:w="1701"/>
-        <w:gridCol w:w="425"/>
-        <w:gridCol w:w="1985"/>
-        <w:gridCol w:w="425"/>
-        <w:gridCol w:w="1381"/>
-        <w:tblGridChange w:id="0">
-          <w:tblGrid>
-            <w:gridCol w:w="1559"/>
-            <w:gridCol w:w="425"/>
-            <w:gridCol w:w="1701"/>
-            <w:gridCol w:w="425"/>
-            <w:gridCol w:w="1985"/>
-            <w:gridCol w:w="425"/>
-            <w:gridCol w:w="1381"/>
-          </w:tblGrid>
-        </w:tblGridChange>
-      </w:tblGrid>
-      <w:tr>
-        <w:tc>
-          <w:tcPr>
-            <w:vAlign w:val="center"/>
-          </w:tcPr>
-          <w:p>
-            <w:pPr>
-              <w:pBdr>
-                <w:top w:space="0" w:sz="0" w:val="nil"/>
-                <w:left w:space="0" w:sz="0" w:val="nil"/>
-                <w:bottom w:space="0" w:sz="0" w:val="nil"/>
-                <w:right w:space="0" w:sz="0" w:val="nil"/>
-                <w:between w:space="0" w:sz="0" w:val="nil"/>
-              </w:pBdr>
-              <w:spacing w:after="60" w:before="60" w:lineRule="auto"/>
-              <w:ind w:left="33" w:firstLine="0"/>
-              <w:jc w:val="both"/>
-              <w:rPr>
-                <w:color w:val="000000"/>
-                <w:sz w:val="22"/>
-                <w:szCs w:val="22"/>
-              </w:rPr>
-            </w:pPr>
-            <w:r>
-              <w:rPr>
-                <w:b w:val="1"/>
-                <w:color w:val="000000"/>
-                <w:sz w:val="22"/>
-                <w:szCs w:val="22"/>
-                <w:rtl w:val="0"/>
-              </w:rPr>
-              <w:t xml:space="preserve">Prioridade</w:t>
-            </w:r>
-            <w:r>
-              <w:rPr>
-                <w:color w:val="000000"/>
-                <w:sz w:val="22"/>
-                <w:szCs w:val="22"/>
-                <w:rtl w:val="0"/>
-              </w:rPr>
-              <w:t xml:space="preserve">:</w:t>
-            </w:r>
-          </w:p>
-        </w:tc>
-        <w:tc>
-          <w:tcPr>
-            <w:vAlign w:val="center"/>
-          </w:tcPr>
-          <w:p>
-            <w:pPr>
-              <w:spacing w:after="60" w:before="60" w:lineRule="auto"/>
-              <w:jc w:val="both"/>
-              <w:rPr/>
-            </w:pPr>
-            <w:r>
-              <w:rPr>
-                <w:rFonts w:ascii="Noto Sans Symbols" w:cs="Noto Sans Symbols" w:eastAsia="Noto Sans Symbols" w:hAnsi="Noto Sans Symbols"/>
-                <w:sz w:val="22"/>
-                <w:szCs w:val="22"/>
-                <w:rtl w:val="0"/>
-              </w:rPr>
-              <w:t xml:space="preserve">🗹</w:t>
-            </w:r>
-            <w:r>
-              <w:rPr>
-                <w:rtl w:val="0"/>
-              </w:rPr>
-            </w:r>
-          </w:p>
-        </w:tc>
-        <w:tc>
-          <w:tcPr>
-            <w:vAlign w:val="center"/>
-          </w:tcPr>
-          <w:p>
-            <w:pPr>
-              <w:pBdr>
-                <w:top w:space="0" w:sz="0" w:val="nil"/>
-                <w:left w:space="0" w:sz="0" w:val="nil"/>
-                <w:bottom w:space="0" w:sz="0" w:val="nil"/>
-                <w:right w:space="0" w:sz="0" w:val="nil"/>
-                <w:between w:space="0" w:sz="0" w:val="nil"/>
-              </w:pBdr>
-              <w:spacing w:after="60" w:before="60" w:lineRule="auto"/>
-              <w:jc w:val="both"/>
-              <w:rPr>
-                <w:color w:val="000000"/>
-                <w:sz w:val="22"/>
-                <w:szCs w:val="22"/>
-              </w:rPr>
-            </w:pPr>
-            <w:r>
-              <w:rPr>
-                <w:color w:val="000000"/>
-                <w:sz w:val="22"/>
-                <w:szCs w:val="22"/>
-                <w:rtl w:val="0"/>
-              </w:rPr>
-              <w:t xml:space="preserve">Essencial</w:t>
-            </w:r>
-          </w:p>
-        </w:tc>
-        <w:tc>
-          <w:tcPr>
-            <w:vAlign w:val="center"/>
-          </w:tcPr>
-          <w:p>
-            <w:pPr>
-              <w:spacing w:after="240" w:before="240" w:lineRule="auto"/>
-              <w:jc w:val="right"/>
-              <w:rPr/>
-            </w:pPr>
-            <w:r>
-              <w:rPr>
-                <w:rtl w:val="0"/>
-              </w:rPr>
-              <w:t xml:space="preserve">◻</w:t>
-            </w:r>
-          </w:p>
-        </w:tc>
-        <w:tc>
-          <w:tcPr>
-            <w:vAlign w:val="center"/>
-          </w:tcPr>
-          <w:p>
-            <w:pPr>
-              <w:pBdr>
-                <w:top w:space="0" w:sz="0" w:val="nil"/>
-                <w:left w:space="0" w:sz="0" w:val="nil"/>
-                <w:bottom w:space="0" w:sz="0" w:val="nil"/>
-                <w:right w:space="0" w:sz="0" w:val="nil"/>
-                <w:between w:space="0" w:sz="0" w:val="nil"/>
-              </w:pBdr>
-              <w:spacing w:after="60" w:before="60" w:lineRule="auto"/>
-              <w:jc w:val="both"/>
-              <w:rPr>
-                <w:color w:val="000000"/>
-                <w:sz w:val="22"/>
-                <w:szCs w:val="22"/>
-              </w:rPr>
-            </w:pPr>
-            <w:r>
-              <w:rPr>
-                <w:color w:val="000000"/>
-                <w:sz w:val="22"/>
-                <w:szCs w:val="22"/>
-                <w:rtl w:val="0"/>
-              </w:rPr>
-              <w:t xml:space="preserve">Importante</w:t>
-            </w:r>
-          </w:p>
-        </w:tc>
-        <w:tc>
-          <w:tcPr>
-            <w:vAlign w:val="center"/>
-          </w:tcPr>
-          <w:p>
-            <w:pPr>
-              <w:spacing w:after="240" w:before="240" w:lineRule="auto"/>
-              <w:jc w:val="right"/>
-              <w:rPr/>
-            </w:pPr>
-            <w:r>
-              <w:rPr>
-                <w:rtl w:val="0"/>
-              </w:rPr>
-              <w:t xml:space="preserve">◻</w:t>
-            </w:r>
-          </w:p>
-        </w:tc>
-        <w:tc>
-          <w:tcPr>
-            <w:vAlign w:val="center"/>
-          </w:tcPr>
-          <w:p>
-            <w:pPr>
-              <w:pBdr>
-                <w:top w:space="0" w:sz="0" w:val="nil"/>
-                <w:left w:space="0" w:sz="0" w:val="nil"/>
-                <w:bottom w:space="0" w:sz="0" w:val="nil"/>
-                <w:right w:space="0" w:sz="0" w:val="nil"/>
-                <w:between w:space="0" w:sz="0" w:val="nil"/>
-              </w:pBdr>
-              <w:spacing w:after="60" w:before="60" w:lineRule="auto"/>
-              <w:jc w:val="both"/>
-              <w:rPr>
-                <w:color w:val="000000"/>
-                <w:sz w:val="22"/>
-                <w:szCs w:val="22"/>
-              </w:rPr>
-            </w:pPr>
-            <w:r>
-              <w:rPr>
-                <w:color w:val="000000"/>
-                <w:sz w:val="22"/>
-                <w:szCs w:val="22"/>
-                <w:rtl w:val="0"/>
-              </w:rPr>
-              <w:t xml:space="preserve">Desejável</w:t>
-            </w:r>
-          </w:p>
-        </w:tc>
-      </w:tr>
-    </w:tbl>
+          <w:sz w:val="24"/>
+          <w:szCs w:val="24"/>
+        </w:rPr>
+      </w:pPr>
+      <w:r>
+        <w:rPr>
+          <w:rtl w:val="0"/>
+        </w:rPr>
+      </w:r>
+    </w:p>
+    <w:p>
+      <w:pPr>
+        <w:pStyle w:val="Heading1"/>
+        <w:ind w:left="578" w:firstLine="0"/>
+        <w:jc w:val="right"/>
+        <w:rPr>
+          <w:rFonts w:ascii="Arial" w:cs="Arial" w:eastAsia="Arial" w:hAnsi="Arial"/>
+        </w:rPr>
+      </w:pPr>
+      <w:bookmarkStart w:colFirst="0" w:colLast="0" w:name="_2szc72q" w:id="97"/>
+      <w:bookmarkEnd w:id="97"/>
+      <w:r>
+        <w:rPr>
+          <w:rFonts w:ascii="Arial" w:cs="Arial" w:eastAsia="Arial" w:hAnsi="Arial"/>
+          <w:rtl w:val="0"/>
+        </w:rPr>
+        <w:t xml:space="preserve">Capítulo 4</w:t>
+      </w:r>
+    </w:p>
+    <w:p>
+      <w:pPr>
+        <w:pStyle w:val="Heading2"/>
+        <w:numPr>
+          <w:ilvl w:val="0"/>
+          <w:numId w:val="3"/>
+        </w:numPr>
+        <w:ind w:left="0" w:firstLine="0"/>
+        <w:rPr/>
+      </w:pPr>
+      <w:bookmarkStart w:colFirst="0" w:colLast="0" w:name="_184mhaj" w:id="98"/>
+      <w:bookmarkEnd w:id="98"/>
+      <w:r>
+        <w:rPr>
+          <w:rtl w:val="0"/>
+        </w:rPr>
+        <w:t xml:space="preserve">Descrição da interface com o usuário</w:t>
+      </w:r>
+    </w:p>
     <w:p>
       <w:pPr>
         <w:pBdr>
@@ -28713,132 +28469,12 @@
         <w:ind w:left="578" w:firstLine="0"/>
         <w:jc w:val="both"/>
         <w:rPr>
-          <w:color w:val="000000"/>
-          <w:sz w:val="22"/>
-          <w:szCs w:val="22"/>
-        </w:rPr>
-      </w:pPr>
-      <w:r>
-        <w:rPr>
-          <w:rtl w:val="0"/>
-        </w:rPr>
-      </w:r>
-    </w:p>
-    <w:p>
-      <w:pPr>
-        <w:pBdr>
-          <w:top w:space="0" w:sz="0" w:val="nil"/>
-          <w:left w:space="0" w:sz="0" w:val="nil"/>
-          <w:bottom w:space="0" w:sz="0" w:val="nil"/>
-          <w:right w:space="0" w:sz="0" w:val="nil"/>
-          <w:between w:space="0" w:sz="0" w:val="nil"/>
-        </w:pBdr>
-        <w:spacing w:after="60" w:before="60" w:lineRule="auto"/>
-        <w:ind w:left="578" w:firstLine="0"/>
-        <w:jc w:val="both"/>
-        <w:rPr>
-          <w:color w:val="000000"/>
-          <w:sz w:val="22"/>
-          <w:szCs w:val="22"/>
-        </w:rPr>
-        <w:sectPr>
-          <w:headerReference r:id="rId14" w:type="default"/>
-          <w:type w:val="nextPage"/>
-          <w:pgSz w:h="16834" w:w="11909"/>
-          <w:pgMar w:bottom="1440" w:top="1440" w:left="1440" w:right="1440" w:header="720" w:footer="720"/>
-          <w:pgNumType w:start="1"/>
-          <w:cols w:equalWidth="0"/>
-        </w:sectPr>
-      </w:pPr>
-      <w:r>
-        <w:rPr>
-          <w:rtl w:val="0"/>
-        </w:rPr>
-      </w:r>
-    </w:p>
-    <w:p>
-      <w:pPr>
-        <w:keepNext w:val="1"/>
-        <w:pBdr>
-          <w:top w:space="0" w:sz="0" w:val="nil"/>
-          <w:left w:space="0" w:sz="0" w:val="nil"/>
-          <w:bottom w:space="0" w:sz="0" w:val="nil"/>
-          <w:right w:space="0" w:sz="0" w:val="nil"/>
-          <w:between w:space="0" w:sz="0" w:val="nil"/>
-        </w:pBdr>
-        <w:spacing w:after="480" w:lineRule="auto"/>
-        <w:jc w:val="right"/>
-        <w:rPr>
-          <w:rFonts w:ascii="Arial" w:cs="Arial" w:eastAsia="Arial" w:hAnsi="Arial"/>
-          <w:b w:val="1"/>
-          <w:color w:val="000000"/>
-          <w:sz w:val="24"/>
-          <w:szCs w:val="24"/>
-        </w:rPr>
-      </w:pPr>
-      <w:r>
-        <w:rPr>
-          <w:rtl w:val="0"/>
-        </w:rPr>
-      </w:r>
-    </w:p>
-    <w:p>
-      <w:pPr>
-        <w:pStyle w:val="Heading1"/>
-        <w:ind w:left="578" w:firstLine="0"/>
-        <w:jc w:val="right"/>
-        <w:rPr>
-          <w:rFonts w:ascii="Arial" w:cs="Arial" w:eastAsia="Arial" w:hAnsi="Arial"/>
-        </w:rPr>
-      </w:pPr>
-      <w:bookmarkStart w:colFirst="0" w:colLast="0" w:name="_2szc72q" w:id="100"/>
-      <w:bookmarkEnd w:id="100"/>
-      <w:r>
-        <w:rPr>
-          <w:rFonts w:ascii="Arial" w:cs="Arial" w:eastAsia="Arial" w:hAnsi="Arial"/>
-          <w:rtl w:val="0"/>
-        </w:rPr>
-        <w:t xml:space="preserve">Capítulo 4</w:t>
-      </w:r>
-    </w:p>
-    <w:p>
-      <w:pPr>
-        <w:pStyle w:val="Heading2"/>
-        <w:numPr>
-          <w:ilvl w:val="0"/>
-          <w:numId w:val="3"/>
-        </w:numPr>
-        <w:ind w:left="0" w:firstLine="0"/>
-        <w:rPr/>
-      </w:pPr>
-      <w:bookmarkStart w:colFirst="0" w:colLast="0" w:name="_184mhaj" w:id="101"/>
-      <w:bookmarkEnd w:id="101"/>
-      <w:r>
-        <w:rPr>
-          <w:rtl w:val="0"/>
-        </w:rPr>
-        <w:t xml:space="preserve">Descrição da interface com o usuário</w:t>
-      </w:r>
-    </w:p>
-    <w:p>
-      <w:pPr>
-        <w:pBdr>
-          <w:top w:space="0" w:sz="0" w:val="nil"/>
-          <w:left w:space="0" w:sz="0" w:val="nil"/>
-          <w:bottom w:space="0" w:sz="0" w:val="nil"/>
-          <w:right w:space="0" w:sz="0" w:val="nil"/>
-          <w:between w:space="0" w:sz="0" w:val="nil"/>
-        </w:pBdr>
-        <w:spacing w:after="60" w:before="60" w:lineRule="auto"/>
-        <w:ind w:left="578" w:firstLine="0"/>
-        <w:jc w:val="both"/>
-        <w:rPr>
           <w:color w:val="5b9bd5"/>
           <w:sz w:val="22"/>
           <w:szCs w:val="22"/>
         </w:rPr>
       </w:pPr>
-      <w:del w:author="" w:id="5">
+      <w:del w:author="" w:id="3">
         <w:r>
           <w:rPr>
             <w:color w:val="5b9bd5"/>
@@ -28965,8 +28601,8 @@
           <w:szCs w:val="28"/>
         </w:rPr>
       </w:pPr>
-      <w:bookmarkStart w:colFirst="0" w:colLast="0" w:name="_3s49zyc" w:id="102"/>
-      <w:bookmarkEnd w:id="102"/>
+      <w:bookmarkStart w:colFirst="0" w:colLast="0" w:name="_3s49zyc" w:id="99"/>
+      <w:bookmarkEnd w:id="99"/>
       <w:r>
         <w:rPr>
           <w:sz w:val="28"/>
@@ -29003,12 +28639,12 @@
             <wp:extent cx="5731510" cy="3936365"/>
             <wp:effectExtent b="0" l="0" r="0" t="0"/>
             <wp:wrapTopAndBottom distB="0" distT="0"/>
-            <wp:docPr id="21" name="image9.jpg"/>
+            <wp:docPr id="21" name="image8.jpg"/>
             <a:graphic>
               <a:graphicData uri="http://schemas.openxmlformats.org/drawingml/2006/picture">
                 <pic:pic>
                   <pic:nvPicPr>
-                    <pic:cNvPr id="0" name="image9.jpg"/>
+                    <pic:cNvPr id="0" name="image8.jpg"/>
                     <pic:cNvPicPr preferRelativeResize="0"/>
                   </pic:nvPicPr>
                   <pic:blipFill>
@@ -29061,8 +28697,8 @@
         <w:ind w:left="0" w:firstLine="0"/>
         <w:rPr/>
       </w:pPr>
-      <w:bookmarkStart w:colFirst="0" w:colLast="0" w:name="_279ka65" w:id="103"/>
-      <w:bookmarkEnd w:id="103"/>
+      <w:bookmarkStart w:colFirst="0" w:colLast="0" w:name="_279ka65" w:id="100"/>
+      <w:bookmarkEnd w:id="100"/>
       <w:r>
         <w:rPr>
           <w:rtl w:val="0"/>
@@ -29076,8 +28712,8 @@
         <w:keepLines w:val="0"/>
         <w:rPr/>
       </w:pPr>
-      <w:bookmarkStart w:colFirst="0" w:colLast="0" w:name="_meukdy" w:id="104"/>
-      <w:bookmarkEnd w:id="104"/>
+      <w:bookmarkStart w:colFirst="0" w:colLast="0" w:name="_meukdy" w:id="101"/>
+      <w:bookmarkEnd w:id="101"/>
       <w:r>
         <w:rPr>
           <w:rtl w:val="0"/>
@@ -29112,12 +28748,12 @@
             <wp:extent cx="5731510" cy="209550"/>
             <wp:effectExtent b="0" l="0" r="0" t="0"/>
             <wp:wrapTopAndBottom distB="0" distT="0"/>
-            <wp:docPr id="17" name="image5.png"/>
+            <wp:docPr id="17" name="image1.png"/>
             <a:graphic>
               <a:graphicData uri="http://schemas.openxmlformats.org/drawingml/2006/picture">
                 <pic:pic>
                   <pic:nvPicPr>
-                    <pic:cNvPr id="0" name="image5.png"/>
+                    <pic:cNvPr id="0" name="image1.png"/>
                     <pic:cNvPicPr preferRelativeResize="0"/>
                   </pic:nvPicPr>
                   <pic:blipFill>
@@ -29148,8 +28784,8 @@
         <w:keepLines w:val="0"/>
         <w:rPr/>
       </w:pPr>
-      <w:bookmarkStart w:colFirst="0" w:colLast="0" w:name="_36ei31r" w:id="105"/>
-      <w:bookmarkEnd w:id="105"/>
+      <w:bookmarkStart w:colFirst="0" w:colLast="0" w:name="_36ei31r" w:id="102"/>
+      <w:bookmarkEnd w:id="102"/>
       <w:r>
         <w:rPr>
           <w:rtl w:val="0"/>
@@ -29184,12 +28820,12 @@
             <wp:extent cx="5731510" cy="209550"/>
             <wp:effectExtent b="0" l="0" r="0" t="0"/>
             <wp:wrapTopAndBottom distB="0" distT="0"/>
-            <wp:docPr id="8" name="image1.png"/>
+            <wp:docPr id="8" name="image3.png"/>
             <a:graphic>
               <a:graphicData uri="http://schemas.openxmlformats.org/drawingml/2006/picture">
                 <pic:pic>
                   <pic:nvPicPr>
-                    <pic:cNvPr id="0" name="image1.png"/>
+                    <pic:cNvPr id="0" name="image3.png"/>
                     <pic:cNvPicPr preferRelativeResize="0"/>
                   </pic:nvPicPr>
                   <pic:blipFill>
@@ -29904,8 +29540,8 @@
           <w:szCs w:val="28"/>
         </w:rPr>
       </w:pPr>
-      <w:bookmarkStart w:colFirst="0" w:colLast="0" w:name="_1ljsd9k" w:id="106"/>
-      <w:bookmarkEnd w:id="106"/>
+      <w:bookmarkStart w:colFirst="0" w:colLast="0" w:name="_1ljsd9k" w:id="103"/>
+      <w:bookmarkEnd w:id="103"/>
       <w:r>
         <w:rPr>
           <w:sz w:val="28"/>
@@ -29957,12 +29593,12 @@
             <wp:extent cx="5731510" cy="5202555"/>
             <wp:effectExtent b="0" l="0" r="0" t="0"/>
             <wp:wrapTopAndBottom distB="0" distT="0"/>
-            <wp:docPr id="13" name="image12.png"/>
+            <wp:docPr id="13" name="image14.png"/>
             <a:graphic>
               <a:graphicData uri="http://schemas.openxmlformats.org/drawingml/2006/picture">
                 <pic:pic>
                   <pic:nvPicPr>
-                    <pic:cNvPr id="0" name="image12.png"/>
+                    <pic:cNvPr id="0" name="image14.png"/>
                     <pic:cNvPicPr preferRelativeResize="0"/>
                   </pic:nvPicPr>
                   <pic:blipFill>
@@ -30229,8 +29865,8 @@
           <w:szCs w:val="28"/>
         </w:rPr>
       </w:pPr>
-      <w:bookmarkStart w:colFirst="0" w:colLast="0" w:name="_45jfvxd" w:id="107"/>
-      <w:bookmarkEnd w:id="107"/>
+      <w:bookmarkStart w:colFirst="0" w:colLast="0" w:name="_45jfvxd" w:id="104"/>
+      <w:bookmarkEnd w:id="104"/>
       <w:r>
         <w:rPr>
           <w:sz w:val="28"/>
@@ -30523,8 +30159,8 @@
           <w:szCs w:val="28"/>
         </w:rPr>
       </w:pPr>
-      <w:bookmarkStart w:colFirst="0" w:colLast="0" w:name="_2koq656" w:id="108"/>
-      <w:bookmarkEnd w:id="108"/>
+      <w:bookmarkStart w:colFirst="0" w:colLast="0" w:name="_2koq656" w:id="105"/>
+      <w:bookmarkEnd w:id="105"/>
       <w:r>
         <w:rPr>
           <w:sz w:val="28"/>
@@ -30570,12 +30206,12 @@
             <wp:extent cx="5731510" cy="5202555"/>
             <wp:effectExtent b="0" l="0" r="0" t="0"/>
             <wp:wrapTopAndBottom distB="0" distT="0"/>
-            <wp:docPr id="18" name="image4.png"/>
+            <wp:docPr id="18" name="image5.png"/>
             <a:graphic>
               <a:graphicData uri="http://schemas.openxmlformats.org/drawingml/2006/picture">
                 <pic:pic>
                   <pic:nvPicPr>
-                    <pic:cNvPr id="0" name="image4.png"/>
+                    <pic:cNvPr id="0" name="image5.png"/>
                     <pic:cNvPicPr preferRelativeResize="0"/>
                   </pic:nvPicPr>
                   <pic:blipFill>
@@ -30751,8 +30387,8 @@
           <w:szCs w:val="28"/>
         </w:rPr>
       </w:pPr>
-      <w:bookmarkStart w:colFirst="0" w:colLast="0" w:name="_zu0gcz" w:id="109"/>
-      <w:bookmarkEnd w:id="109"/>
+      <w:bookmarkStart w:colFirst="0" w:colLast="0" w:name="_zu0gcz" w:id="106"/>
+      <w:bookmarkEnd w:id="106"/>
       <w:r>
         <w:rPr>
           <w:sz w:val="28"/>
@@ -30803,12 +30439,12 @@
             <wp:extent cx="5731510" cy="5202555"/>
             <wp:effectExtent b="0" l="0" r="0" t="0"/>
             <wp:wrapTopAndBottom distB="0" distT="0"/>
-            <wp:docPr id="14" name="image20.png"/>
+            <wp:docPr id="14" name="image12.png"/>
             <a:graphic>
               <a:graphicData uri="http://schemas.openxmlformats.org/drawingml/2006/picture">
                 <pic:pic>
                   <pic:nvPicPr>
-                    <pic:cNvPr id="0" name="image20.png"/>
+                    <pic:cNvPr id="0" name="image12.png"/>
                     <pic:cNvPicPr preferRelativeResize="0"/>
                   </pic:nvPicPr>
                   <pic:blipFill>
@@ -30973,8 +30609,8 @@
           <w:szCs w:val="28"/>
         </w:rPr>
       </w:pPr>
-      <w:bookmarkStart w:colFirst="0" w:colLast="0" w:name="_3jtnz0s" w:id="110"/>
-      <w:bookmarkEnd w:id="110"/>
+      <w:bookmarkStart w:colFirst="0" w:colLast="0" w:name="_3jtnz0s" w:id="107"/>
+      <w:bookmarkEnd w:id="107"/>
       <w:r>
         <w:rPr>
           <w:sz w:val="28"/>
@@ -31020,12 +30656,12 @@
             <wp:extent cx="5731510" cy="5202555"/>
             <wp:effectExtent b="0" l="0" r="0" t="0"/>
             <wp:wrapTopAndBottom distB="0" distT="0"/>
-            <wp:docPr id="20" name="image16.png"/>
+            <wp:docPr id="20" name="image15.png"/>
             <a:graphic>
               <a:graphicData uri="http://schemas.openxmlformats.org/drawingml/2006/picture">
                 <pic:pic>
                   <pic:nvPicPr>
-                    <pic:cNvPr id="0" name="image16.png"/>
+                    <pic:cNvPr id="0" name="image15.png"/>
                     <pic:cNvPicPr preferRelativeResize="0"/>
                   </pic:nvPicPr>
                   <pic:blipFill>
@@ -31265,8 +30901,8 @@
           <w:szCs w:val="28"/>
         </w:rPr>
       </w:pPr>
-      <w:bookmarkStart w:colFirst="0" w:colLast="0" w:name="_1yyy98l" w:id="111"/>
-      <w:bookmarkEnd w:id="111"/>
+      <w:bookmarkStart w:colFirst="0" w:colLast="0" w:name="_1yyy98l" w:id="108"/>
+      <w:bookmarkEnd w:id="108"/>
       <w:r>
         <w:rPr>
           <w:sz w:val="28"/>
@@ -31312,12 +30948,12 @@
             <wp:extent cx="5731510" cy="5248910"/>
             <wp:effectExtent b="0" l="0" r="0" t="0"/>
             <wp:wrapTopAndBottom distB="0" distT="0"/>
-            <wp:docPr id="9" name="image3.png"/>
+            <wp:docPr id="9" name="image2.png"/>
             <a:graphic>
               <a:graphicData uri="http://schemas.openxmlformats.org/drawingml/2006/picture">
                 <pic:pic>
                   <pic:nvPicPr>
-                    <pic:cNvPr id="0" name="image3.png"/>
+                    <pic:cNvPr id="0" name="image2.png"/>
                     <pic:cNvPicPr preferRelativeResize="0"/>
                   </pic:nvPicPr>
                   <pic:blipFill>
@@ -31836,8 +31472,8 @@
           <w:szCs w:val="28"/>
         </w:rPr>
       </w:pPr>
-      <w:bookmarkStart w:colFirst="0" w:colLast="0" w:name="_4iylrwe" w:id="112"/>
-      <w:bookmarkEnd w:id="112"/>
+      <w:bookmarkStart w:colFirst="0" w:colLast="0" w:name="_4iylrwe" w:id="109"/>
+      <w:bookmarkEnd w:id="109"/>
       <w:r>
         <w:rPr>
           <w:sz w:val="28"/>
@@ -31888,12 +31524,12 @@
             <wp:extent cx="5731510" cy="5202555"/>
             <wp:effectExtent b="0" l="0" r="0" t="0"/>
             <wp:wrapTopAndBottom distB="0" distT="0"/>
-            <wp:docPr id="11" name="image2.png"/>
+            <wp:docPr id="11" name="image6.png"/>
             <a:graphic>
               <a:graphicData uri="http://schemas.openxmlformats.org/drawingml/2006/picture">
                 <pic:pic>
                   <pic:nvPicPr>
-                    <pic:cNvPr id="0" name="image2.png"/>
+                    <pic:cNvPr id="0" name="image6.png"/>
                     <pic:cNvPicPr preferRelativeResize="0"/>
                   </pic:nvPicPr>
                   <pic:blipFill>
@@ -32420,8 +32056,8 @@
           <w:szCs w:val="28"/>
         </w:rPr>
       </w:pPr>
-      <w:bookmarkStart w:colFirst="0" w:colLast="0" w:name="_2y3w247" w:id="113"/>
-      <w:bookmarkEnd w:id="113"/>
+      <w:bookmarkStart w:colFirst="0" w:colLast="0" w:name="_2y3w247" w:id="110"/>
+      <w:bookmarkEnd w:id="110"/>
       <w:r>
         <w:rPr>
           <w:sz w:val="28"/>
@@ -32472,12 +32108,12 @@
             <wp:extent cx="5612130" cy="5094605"/>
             <wp:effectExtent b="0" l="0" r="0" t="0"/>
             <wp:wrapTopAndBottom distB="0" distT="0"/>
-            <wp:docPr id="2" name="image14.png"/>
+            <wp:docPr id="2" name="image13.png"/>
             <a:graphic>
               <a:graphicData uri="http://schemas.openxmlformats.org/drawingml/2006/picture">
                 <pic:pic>
                   <pic:nvPicPr>
-                    <pic:cNvPr id="0" name="image14.png"/>
+                    <pic:cNvPr id="0" name="image13.png"/>
                     <pic:cNvPicPr preferRelativeResize="0"/>
                   </pic:nvPicPr>
                   <pic:blipFill>
@@ -32802,8 +32438,8 @@
           <w:szCs w:val="28"/>
         </w:rPr>
       </w:pPr>
-      <w:bookmarkStart w:colFirst="0" w:colLast="0" w:name="_1d96cc0" w:id="114"/>
-      <w:bookmarkEnd w:id="114"/>
+      <w:bookmarkStart w:colFirst="0" w:colLast="0" w:name="_1d96cc0" w:id="111"/>
+      <w:bookmarkEnd w:id="111"/>
       <w:r>
         <w:rPr>
           <w:sz w:val="28"/>
@@ -32853,12 +32489,12 @@
             <wp:extent cx="5612130" cy="5094605"/>
             <wp:effectExtent b="0" l="0" r="0" t="0"/>
             <wp:wrapTopAndBottom distB="0" distT="0"/>
-            <wp:docPr id="16" name="image8.png"/>
+            <wp:docPr id="16" name="image11.png"/>
             <a:graphic>
               <a:graphicData uri="http://schemas.openxmlformats.org/drawingml/2006/picture">
                 <pic:pic>
                   <pic:nvPicPr>
-                    <pic:cNvPr id="0" name="image8.png"/>
+                    <pic:cNvPr id="0" name="image11.png"/>
                     <pic:cNvPicPr preferRelativeResize="0"/>
                   </pic:nvPicPr>
                   <pic:blipFill>
@@ -33209,8 +32845,8 @@
           <w:szCs w:val="28"/>
         </w:rPr>
       </w:pPr>
-      <w:bookmarkStart w:colFirst="0" w:colLast="0" w:name="_3x8tuzt" w:id="115"/>
-      <w:bookmarkEnd w:id="115"/>
+      <w:bookmarkStart w:colFirst="0" w:colLast="0" w:name="_3x8tuzt" w:id="112"/>
+      <w:bookmarkEnd w:id="112"/>
       <w:r>
         <w:rPr>
           <w:sz w:val="28"/>
@@ -33256,12 +32892,12 @@
             <wp:extent cx="5731510" cy="5202555"/>
             <wp:effectExtent b="0" l="0" r="0" t="0"/>
             <wp:wrapTopAndBottom distB="0" distT="0"/>
-            <wp:docPr id="12" name="image18.png"/>
+            <wp:docPr id="12" name="image20.png"/>
             <a:graphic>
               <a:graphicData uri="http://schemas.openxmlformats.org/drawingml/2006/picture">
                 <pic:pic>
                   <pic:nvPicPr>
-                    <pic:cNvPr id="0" name="image18.png"/>
+                    <pic:cNvPr id="0" name="image20.png"/>
                     <pic:cNvPicPr preferRelativeResize="0"/>
                   </pic:nvPicPr>
                   <pic:blipFill>
@@ -33520,8 +33156,8 @@
           <w:szCs w:val="28"/>
         </w:rPr>
       </w:pPr>
-      <w:bookmarkStart w:colFirst="0" w:colLast="0" w:name="_2ce457m" w:id="116"/>
-      <w:bookmarkEnd w:id="116"/>
+      <w:bookmarkStart w:colFirst="0" w:colLast="0" w:name="_2ce457m" w:id="113"/>
+      <w:bookmarkEnd w:id="113"/>
       <w:r>
         <w:rPr>
           <w:sz w:val="28"/>
@@ -33842,8 +33478,8 @@
           <w:szCs w:val="28"/>
         </w:rPr>
       </w:pPr>
-      <w:bookmarkStart w:colFirst="0" w:colLast="0" w:name="_rjefff" w:id="117"/>
-      <w:bookmarkEnd w:id="117"/>
+      <w:bookmarkStart w:colFirst="0" w:colLast="0" w:name="_rjefff" w:id="114"/>
+      <w:bookmarkEnd w:id="114"/>
       <w:r>
         <w:rPr>
           <w:sz w:val="28"/>
@@ -33892,12 +33528,12 @@
             <wp:extent cx="5731510" cy="5202555"/>
             <wp:effectExtent b="0" l="0" r="0" t="0"/>
             <wp:wrapTopAndBottom distB="0" distT="0"/>
-            <wp:docPr id="3" name="image13.png"/>
+            <wp:docPr id="3" name="image19.png"/>
             <a:graphic>
               <a:graphicData uri="http://schemas.openxmlformats.org/drawingml/2006/picture">
                 <pic:pic>
                   <pic:nvPicPr>
-                    <pic:cNvPr id="0" name="image13.png"/>
+                    <pic:cNvPr id="0" name="image19.png"/>
                     <pic:cNvPicPr preferRelativeResize="0"/>
                   </pic:nvPicPr>
                   <pic:blipFill>
@@ -34077,8 +33713,8 @@
           <w:szCs w:val="28"/>
         </w:rPr>
       </w:pPr>
-      <w:bookmarkStart w:colFirst="0" w:colLast="0" w:name="_3bj1y38" w:id="118"/>
-      <w:bookmarkEnd w:id="118"/>
+      <w:bookmarkStart w:colFirst="0" w:colLast="0" w:name="_3bj1y38" w:id="115"/>
+      <w:bookmarkEnd w:id="115"/>
       <w:r>
         <w:rPr>
           <w:sz w:val="28"/>
@@ -34109,12 +33745,12 @@
             <wp:extent cx="5731510" cy="5202555"/>
             <wp:effectExtent b="0" l="0" r="0" t="0"/>
             <wp:wrapTopAndBottom distB="0" distT="0"/>
-            <wp:docPr id="15" name="image11.png"/>
+            <wp:docPr id="15" name="image9.png"/>
             <a:graphic>
               <a:graphicData uri="http://schemas.openxmlformats.org/drawingml/2006/picture">
                 <pic:pic>
                   <pic:nvPicPr>
-                    <pic:cNvPr id="0" name="image11.png"/>
+                    <pic:cNvPr id="0" name="image9.png"/>
                     <pic:cNvPicPr preferRelativeResize="0"/>
                   </pic:nvPicPr>
                   <pic:blipFill>
@@ -34394,8 +34030,8 @@
           <w:szCs w:val="28"/>
         </w:rPr>
       </w:pPr>
-      <w:bookmarkStart w:colFirst="0" w:colLast="0" w:name="_1qoc8b1" w:id="119"/>
-      <w:bookmarkEnd w:id="119"/>
+      <w:bookmarkStart w:colFirst="0" w:colLast="0" w:name="_1qoc8b1" w:id="116"/>
+      <w:bookmarkEnd w:id="116"/>
       <w:r>
         <w:rPr>
           <w:sz w:val="28"/>
@@ -34431,12 +34067,12 @@
             <wp:extent cx="5731510" cy="5202555"/>
             <wp:effectExtent b="0" l="0" r="0" t="0"/>
             <wp:wrapTopAndBottom distB="0" distT="0"/>
-            <wp:docPr id="10" name="image6.png"/>
+            <wp:docPr id="10" name="image4.png"/>
             <a:graphic>
               <a:graphicData uri="http://schemas.openxmlformats.org/drawingml/2006/picture">
                 <pic:pic>
                   <pic:nvPicPr>
-                    <pic:cNvPr id="0" name="image6.png"/>
+                    <pic:cNvPr id="0" name="image4.png"/>
                     <pic:cNvPicPr preferRelativeResize="0"/>
                   </pic:nvPicPr>
                   <pic:blipFill>
@@ -34610,8 +34246,8 @@
           <w:szCs w:val="28"/>
         </w:rPr>
       </w:pPr>
-      <w:bookmarkStart w:colFirst="0" w:colLast="0" w:name="_4anzqyu" w:id="120"/>
-      <w:bookmarkEnd w:id="120"/>
+      <w:bookmarkStart w:colFirst="0" w:colLast="0" w:name="_4anzqyu" w:id="117"/>
+      <w:bookmarkEnd w:id="117"/>
       <w:r>
         <w:rPr>
           <w:sz w:val="28"/>
@@ -34647,12 +34283,12 @@
             <wp:extent cx="5731510" cy="5202555"/>
             <wp:effectExtent b="0" l="0" r="0" t="0"/>
             <wp:wrapTopAndBottom distB="0" distT="0"/>
-            <wp:docPr id="22" name="image21.png"/>
+            <wp:docPr id="22" name="image22.png"/>
             <a:graphic>
               <a:graphicData uri="http://schemas.openxmlformats.org/drawingml/2006/picture">
                 <pic:pic>
                   <pic:nvPicPr>
-                    <pic:cNvPr id="0" name="image21.png"/>
+                    <pic:cNvPr id="0" name="image22.png"/>
                     <pic:cNvPicPr preferRelativeResize="0"/>
                   </pic:nvPicPr>
                   <pic:blipFill>
@@ -34901,8 +34537,8 @@
           <w:szCs w:val="28"/>
         </w:rPr>
       </w:pPr>
-      <w:bookmarkStart w:colFirst="0" w:colLast="0" w:name="_2pta16n" w:id="121"/>
-      <w:bookmarkEnd w:id="121"/>
+      <w:bookmarkStart w:colFirst="0" w:colLast="0" w:name="_2pta16n" w:id="118"/>
+      <w:bookmarkEnd w:id="118"/>
       <w:r>
         <w:rPr>
           <w:sz w:val="28"/>
@@ -36160,8 +35796,8 @@
           <w:szCs w:val="28"/>
         </w:rPr>
       </w:pPr>
-      <w:bookmarkStart w:colFirst="0" w:colLast="0" w:name="_14ykbeg" w:id="122"/>
-      <w:bookmarkEnd w:id="122"/>
+      <w:bookmarkStart w:colFirst="0" w:colLast="0" w:name="_14ykbeg" w:id="119"/>
+      <w:bookmarkEnd w:id="119"/>
       <w:r>
         <w:rPr>
           <w:sz w:val="28"/>
@@ -36212,12 +35848,12 @@
             <wp:extent cx="5731510" cy="5202555"/>
             <wp:effectExtent b="0" l="0" r="0" t="0"/>
             <wp:wrapTopAndBottom distB="0" distT="0"/>
-            <wp:docPr id="4" name="image15.png"/>
+            <wp:docPr id="4" name="image16.png"/>
             <a:graphic>
               <a:graphicData uri="http://schemas.openxmlformats.org/drawingml/2006/picture">
                 <pic:pic>
                   <pic:nvPicPr>
-                    <pic:cNvPr id="0" name="image15.png"/>
+                    <pic:cNvPr id="0" name="image16.png"/>
                     <pic:cNvPicPr preferRelativeResize="0"/>
                   </pic:nvPicPr>
                   <pic:blipFill>
@@ -36431,7 +36067,7 @@
   </w:p>
   <w:tbl>
     <w:tblPr>
-      <w:tblStyle w:val="Table24"/>
+      <w:tblStyle w:val="Table23"/>
       <w:tblW w:w="9286.0" w:type="dxa"/>
       <w:jc w:val="left"/>
       <w:tblInd w:w="0.0" w:type="dxa"/>
@@ -36479,8 +36115,8 @@
               <w:szCs w:val="16"/>
             </w:rPr>
           </w:pPr>
-          <w:bookmarkStart w:colFirst="0" w:colLast="0" w:name="_3oy7u29" w:id="123"/>
-          <w:bookmarkEnd w:id="123"/>
+          <w:bookmarkStart w:colFirst="0" w:colLast="0" w:name="_3oy7u29" w:id="120"/>
+          <w:bookmarkEnd w:id="120"/>
           <w:r>
             <w:rPr>
               <w:rFonts w:ascii="Arial" w:cs="Arial" w:eastAsia="Arial" w:hAnsi="Arial"/>
@@ -36498,7 +36134,7 @@
               <w:szCs w:val="16"/>
               <w:rtl w:val="0"/>
             </w:rPr>
-            <w:t xml:space="preserve">1.0</w:t>
+            <w:t xml:space="preserve">2.0</w:t>
           </w:r>
           <w:r>
             <w:rPr>
@@ -36751,7 +36387,7 @@
   </w:p>
   <w:tbl>
     <w:tblPr>
-      <w:tblStyle w:val="Table20"/>
+      <w:tblStyle w:val="Table19"/>
       <w:tblW w:w="9242.0" w:type="dxa"/>
       <w:jc w:val="left"/>
       <w:tblInd w:w="0.0" w:type="dxa"/>
@@ -36936,7 +36572,7 @@
   </w:p>
   <w:tbl>
     <w:tblPr>
-      <w:tblStyle w:val="Table21"/>
+      <w:tblStyle w:val="Table20"/>
       <w:tblW w:w="9242.0" w:type="dxa"/>
       <w:jc w:val="left"/>
       <w:tblInd w:w="0.0" w:type="dxa"/>
@@ -37121,7 +36757,7 @@
   </w:p>
   <w:tbl>
     <w:tblPr>
-      <w:tblStyle w:val="Table22"/>
+      <w:tblStyle w:val="Table21"/>
       <w:tblW w:w="9242.0" w:type="dxa"/>
       <w:jc w:val="left"/>
       <w:tblInd w:w="0.0" w:type="dxa"/>
@@ -37306,7 +36942,7 @@
   </w:p>
   <w:tbl>
     <w:tblPr>
-      <w:tblStyle w:val="Table23"/>
+      <w:tblStyle w:val="Table22"/>
       <w:tblW w:w="9242.0" w:type="dxa"/>
       <w:jc w:val="left"/>
       <w:tblInd w:w="0.0" w:type="dxa"/>
@@ -39344,19 +38980,6 @@
       </w:tblCellMar>
     </w:tblPr>
   </w:style>
-  <w:style w:type="table" w:styleId="Table24">
-    <w:basedOn w:val="TableNormal"/>
-    <w:tblPr>
-      <w:tblStyleRowBandSize w:val="1"/>
-      <w:tblStyleColBandSize w:val="1"/>
-      <w:tblCellMar>
-        <w:top w:w="0.0" w:type="dxa"/>
-        <w:left w:w="108.0" w:type="dxa"/>
-        <w:bottom w:w="0.0" w:type="dxa"/>
-        <w:right w:w="108.0" w:type="dxa"/>
-      </w:tblCellMar>
-    </w:tblPr>
-  </w:style>
 </w:styles>
 </file>
 

</xml_diff>

<commit_message>
Doc. de requisitos alterado. Correção dos usuários parceiro e colaborador.
</commit_message>
<xml_diff>
--- a/Requisitos/Documento de Requisitos.docx
+++ b/Requisitos/Documento de Requisitos.docx
@@ -459,6 +459,7 @@
       <w:sdtPr>
         <w:rPr>
           <w:rFonts w:ascii="Arial" w:hAnsi="Arial" w:cs="Arial"/>
+          <w:sz w:val="22"/>
         </w:rPr>
         <w:id w:val="1704671476"/>
         <w:docPartObj>
@@ -468,7 +469,6 @@
       </w:sdtPr>
       <w:sdtEndPr>
         <w:rPr>
-          <w:sz w:val="22"/>
           <w:szCs w:val="22"/>
         </w:rPr>
       </w:sdtEndPr>
@@ -11785,7 +11785,16 @@
           <w:sz w:val="22"/>
           <w:szCs w:val="22"/>
         </w:rPr>
-        <w:t xml:space="preserve">Colaborador </w:t>
+        <w:t>Parceiro</w:t>
+      </w:r>
+      <w:r>
+        <w:rPr>
+          <w:rFonts w:ascii="Arial" w:hAnsi="Arial" w:cs="Arial"/>
+          <w:b/>
+          <w:sz w:val="22"/>
+          <w:szCs w:val="22"/>
+        </w:rPr>
+        <w:t xml:space="preserve"> </w:t>
       </w:r>
       <w:bookmarkStart w:id="47" w:name="_1v1yuxt" w:colFirst="0" w:colLast="0"/>
       <w:bookmarkEnd w:id="47"/>
@@ -11795,7 +11804,225 @@
           <w:sz w:val="22"/>
           <w:szCs w:val="22"/>
         </w:rPr>
-        <w:t>é o usuário que está vinculado a um parceiro responsável por abrigar animais e receber as doações do usuário friend (padrinho), este usuário só poderá ser cadastrado pelos SisAdmin e não terão acesso ao sistema para realizar alterações, apenas visualização.</w:t>
+        <w:t>é o</w:t>
+      </w:r>
+      <w:r>
+        <w:rPr>
+          <w:rFonts w:ascii="Arial" w:hAnsi="Arial" w:cs="Arial"/>
+          <w:sz w:val="22"/>
+          <w:szCs w:val="22"/>
+        </w:rPr>
+        <w:t xml:space="preserve"> ator</w:t>
+      </w:r>
+      <w:r>
+        <w:rPr>
+          <w:rFonts w:ascii="Arial" w:hAnsi="Arial" w:cs="Arial"/>
+          <w:sz w:val="22"/>
+          <w:szCs w:val="22"/>
+        </w:rPr>
+        <w:t xml:space="preserve"> que</w:t>
+      </w:r>
+      <w:r>
+        <w:rPr>
+          <w:rFonts w:ascii="Arial" w:hAnsi="Arial" w:cs="Arial"/>
+          <w:sz w:val="22"/>
+          <w:szCs w:val="22"/>
+        </w:rPr>
+        <w:t xml:space="preserve"> representa uma organização</w:t>
+      </w:r>
+      <w:r>
+        <w:rPr>
+          <w:rFonts w:ascii="Arial" w:hAnsi="Arial" w:cs="Arial"/>
+          <w:sz w:val="22"/>
+          <w:szCs w:val="22"/>
+        </w:rPr>
+        <w:t xml:space="preserve"> e</w:t>
+      </w:r>
+      <w:r>
+        <w:rPr>
+          <w:rFonts w:ascii="Arial" w:hAnsi="Arial" w:cs="Arial"/>
+          <w:sz w:val="22"/>
+          <w:szCs w:val="22"/>
+        </w:rPr>
+        <w:t xml:space="preserve"> está vinculado a um </w:t>
+      </w:r>
+      <w:r>
+        <w:rPr>
+          <w:rFonts w:ascii="Arial" w:hAnsi="Arial" w:cs="Arial"/>
+          <w:sz w:val="22"/>
+          <w:szCs w:val="22"/>
+        </w:rPr>
+        <w:t>colaborador</w:t>
+      </w:r>
+      <w:r>
+        <w:rPr>
+          <w:rFonts w:ascii="Arial" w:hAnsi="Arial" w:cs="Arial"/>
+          <w:sz w:val="22"/>
+          <w:szCs w:val="22"/>
+        </w:rPr>
+        <w:t xml:space="preserve"> responsável</w:t>
+      </w:r>
+      <w:r>
+        <w:rPr>
+          <w:rFonts w:ascii="Arial" w:hAnsi="Arial" w:cs="Arial"/>
+          <w:sz w:val="22"/>
+          <w:szCs w:val="22"/>
+        </w:rPr>
+        <w:t>. Este usuário é quem</w:t>
+      </w:r>
+      <w:r>
+        <w:rPr>
+          <w:rFonts w:ascii="Arial" w:hAnsi="Arial" w:cs="Arial"/>
+          <w:sz w:val="22"/>
+          <w:szCs w:val="22"/>
+        </w:rPr>
+        <w:t xml:space="preserve"> </w:t>
+      </w:r>
+      <w:r>
+        <w:rPr>
+          <w:rFonts w:ascii="Arial" w:hAnsi="Arial" w:cs="Arial"/>
+          <w:sz w:val="22"/>
+          <w:szCs w:val="22"/>
+        </w:rPr>
+        <w:t>tem a responsabilidade de</w:t>
+      </w:r>
+      <w:r>
+        <w:rPr>
+          <w:rFonts w:ascii="Arial" w:hAnsi="Arial" w:cs="Arial"/>
+          <w:sz w:val="22"/>
+          <w:szCs w:val="22"/>
+        </w:rPr>
+        <w:t xml:space="preserve"> abrigar animais</w:t>
+      </w:r>
+      <w:r>
+        <w:rPr>
+          <w:rFonts w:ascii="Arial" w:hAnsi="Arial" w:cs="Arial"/>
+          <w:sz w:val="22"/>
+          <w:szCs w:val="22"/>
+        </w:rPr>
+        <w:t xml:space="preserve"> que </w:t>
+      </w:r>
+      <w:r>
+        <w:rPr>
+          <w:rFonts w:ascii="Arial" w:hAnsi="Arial" w:cs="Arial"/>
+          <w:sz w:val="22"/>
+          <w:szCs w:val="22"/>
+        </w:rPr>
+        <w:t>estão em situação de</w:t>
+      </w:r>
+      <w:r>
+        <w:rPr>
+          <w:rFonts w:ascii="Arial" w:hAnsi="Arial" w:cs="Arial"/>
+          <w:sz w:val="22"/>
+          <w:szCs w:val="22"/>
+        </w:rPr>
+        <w:t xml:space="preserve"> abandonados</w:t>
+      </w:r>
+      <w:r>
+        <w:rPr>
+          <w:rFonts w:ascii="Arial" w:hAnsi="Arial" w:cs="Arial"/>
+          <w:sz w:val="22"/>
+          <w:szCs w:val="22"/>
+        </w:rPr>
+        <w:t>,</w:t>
+      </w:r>
+      <w:r>
+        <w:rPr>
+          <w:rFonts w:ascii="Arial" w:hAnsi="Arial" w:cs="Arial"/>
+          <w:sz w:val="22"/>
+          <w:szCs w:val="22"/>
+        </w:rPr>
+        <w:t xml:space="preserve"> e receber as doações do usuário friend (padrinho), este usuário só poderá ser cadastrado</w:t>
+      </w:r>
+      <w:r>
+        <w:rPr>
+          <w:rFonts w:ascii="Arial" w:hAnsi="Arial" w:cs="Arial"/>
+          <w:sz w:val="22"/>
+          <w:szCs w:val="22"/>
+        </w:rPr>
+        <w:t xml:space="preserve"> </w:t>
+      </w:r>
+      <w:r>
+        <w:rPr>
+          <w:rFonts w:ascii="Arial" w:hAnsi="Arial" w:cs="Arial"/>
+          <w:sz w:val="22"/>
+          <w:szCs w:val="22"/>
+        </w:rPr>
+        <w:t>por um outro usuário do tipo pessoa física</w:t>
+      </w:r>
+      <w:r>
+        <w:rPr>
+          <w:rFonts w:ascii="Arial" w:hAnsi="Arial" w:cs="Arial"/>
+          <w:sz w:val="22"/>
+          <w:szCs w:val="22"/>
+        </w:rPr>
+        <w:t xml:space="preserve">, </w:t>
+      </w:r>
+      <w:r>
+        <w:rPr>
+          <w:rFonts w:ascii="Arial" w:hAnsi="Arial" w:cs="Arial"/>
+          <w:sz w:val="22"/>
+          <w:szCs w:val="22"/>
+        </w:rPr>
+        <w:t>pois t</w:t>
+      </w:r>
+      <w:r>
+        <w:rPr>
+          <w:rFonts w:ascii="Arial" w:hAnsi="Arial" w:cs="Arial"/>
+          <w:sz w:val="22"/>
+          <w:szCs w:val="22"/>
+        </w:rPr>
+        <w:t>oda ONG/abrigo deve possuir um responsável pessoa física.</w:t>
+      </w:r>
+      <w:r>
+        <w:rPr>
+          <w:rFonts w:ascii="Arial" w:hAnsi="Arial" w:cs="Arial"/>
+          <w:sz w:val="22"/>
+          <w:szCs w:val="22"/>
+        </w:rPr>
+        <w:t xml:space="preserve"> </w:t>
+      </w:r>
+      <w:r>
+        <w:rPr>
+          <w:rFonts w:ascii="Arial" w:hAnsi="Arial" w:cs="Arial"/>
+          <w:sz w:val="22"/>
+          <w:szCs w:val="22"/>
+        </w:rPr>
+        <w:t>Após cadastrado, este</w:t>
+      </w:r>
+      <w:r>
+        <w:rPr>
+          <w:rFonts w:ascii="Arial" w:hAnsi="Arial" w:cs="Arial"/>
+          <w:sz w:val="22"/>
+          <w:szCs w:val="22"/>
+        </w:rPr>
+        <w:t xml:space="preserve"> deverá ser aprovado</w:t>
+      </w:r>
+      <w:r>
+        <w:rPr>
+          <w:rFonts w:ascii="Arial" w:hAnsi="Arial" w:cs="Arial"/>
+          <w:sz w:val="22"/>
+          <w:szCs w:val="22"/>
+        </w:rPr>
+        <w:t xml:space="preserve"> pelo </w:t>
+      </w:r>
+      <w:proofErr w:type="spellStart"/>
+      <w:r>
+        <w:rPr>
+          <w:rFonts w:ascii="Arial" w:hAnsi="Arial" w:cs="Arial"/>
+          <w:sz w:val="22"/>
+          <w:szCs w:val="22"/>
+        </w:rPr>
+        <w:t>SisAdmin</w:t>
+      </w:r>
+      <w:proofErr w:type="spellEnd"/>
+      <w:r>
+        <w:rPr>
+          <w:rFonts w:ascii="Arial" w:hAnsi="Arial" w:cs="Arial"/>
+          <w:sz w:val="22"/>
+          <w:szCs w:val="22"/>
+        </w:rPr>
+        <w:t>.</w:t>
       </w:r>
     </w:p>
     <w:p>
@@ -11987,7 +12214,7 @@
           <w:sz w:val="22"/>
           <w:szCs w:val="22"/>
         </w:rPr>
-        <w:t>Parceiro</w:t>
+        <w:t>colabora</w:t>
       </w:r>
       <w:r>
         <w:rPr>
@@ -11996,6 +12223,15 @@
           <w:sz w:val="22"/>
           <w:szCs w:val="22"/>
         </w:rPr>
+        <w:t>dor</w:t>
+      </w:r>
+      <w:r>
+        <w:rPr>
+          <w:rFonts w:ascii="Arial" w:hAnsi="Arial" w:cs="Arial"/>
+          <w:b/>
+          <w:sz w:val="22"/>
+          <w:szCs w:val="22"/>
+        </w:rPr>
         <w:t xml:space="preserve"> </w:t>
       </w:r>
       <w:bookmarkStart w:id="48" w:name="_3fwokq0" w:colFirst="0" w:colLast="0"/>
@@ -12030,7 +12266,39 @@
           <w:sz w:val="22"/>
           <w:szCs w:val="22"/>
         </w:rPr>
-        <w:t>que aqui representa uma ONG/Abrigo. Este não executa nenhuma ação direta no sistema, pois suas ações só são executadas por meio da pessoa do colaborador. Toda ONG/abrigo deve possuir um responsável pessoa física.</w:t>
+        <w:t xml:space="preserve">generalizado que </w:t>
+      </w:r>
+      <w:r>
+        <w:rPr>
+          <w:rFonts w:ascii="Arial" w:hAnsi="Arial" w:cs="Arial"/>
+          <w:sz w:val="22"/>
+          <w:szCs w:val="22"/>
+        </w:rPr>
+        <w:t>possui como especializações o Friend e o parceiro</w:t>
+      </w:r>
+      <w:r>
+        <w:rPr>
+          <w:rFonts w:ascii="Arial" w:hAnsi="Arial" w:cs="Arial"/>
+          <w:sz w:val="22"/>
+          <w:szCs w:val="22"/>
+        </w:rPr>
+        <w:t xml:space="preserve">. Este </w:t>
+      </w:r>
+      <w:r>
+        <w:rPr>
+          <w:rFonts w:ascii="Arial" w:hAnsi="Arial" w:cs="Arial"/>
+          <w:sz w:val="22"/>
+          <w:szCs w:val="22"/>
+        </w:rPr>
+        <w:t xml:space="preserve">usuário </w:t>
+      </w:r>
+      <w:r>
+        <w:rPr>
+          <w:rFonts w:ascii="Arial" w:hAnsi="Arial" w:cs="Arial"/>
+          <w:sz w:val="22"/>
+          <w:szCs w:val="22"/>
+        </w:rPr>
+        <w:t>não executa nenhuma ação direta no sistema, pois suas ações só são executadas por meio da pessoa do colaborador.</w:t>
       </w:r>
     </w:p>
     <w:p>
@@ -15337,6 +15605,7 @@
                 <w:rFonts w:cs="Arial"/>
                 <w:b/>
               </w:rPr>
+              <w:lastRenderedPageBreak/>
               <w:t>Fluxo principal:</w:t>
             </w:r>
           </w:p>
@@ -16552,6 +16821,7 @@
                 <w:rFonts w:cs="Arial"/>
                 <w:b/>
               </w:rPr>
+              <w:lastRenderedPageBreak/>
               <w:t>Fluxo principal:</w:t>
             </w:r>
           </w:p>
@@ -40479,6 +40749,7 @@
   <w:style w:type="character" w:default="1" w:styleId="Fontepargpadro">
     <w:name w:val="Default Paragraph Font"/>
     <w:uiPriority w:val="1"/>
+    <w:semiHidden/>
     <w:unhideWhenUsed/>
   </w:style>
   <w:style w:type="table" w:default="1" w:styleId="Tabelanormal">
@@ -41245,6 +41516,7 @@
 <ds:datastoreItem xmlns:ds="http://schemas.openxmlformats.org/officeDocument/2006/customXml" ds:itemID="{BEE2622C-76C4-4DC3-A316-8A3F5995C938}">
   <ds:schemaRefs>
     <ds:schemaRef ds:uri="http://schemas.openxmlformats.org/officeDocument/2006/bibliography"/>
+    <ds:schemaRef ds:uri="http://www.w3.org/2000/xmlns/"/>
   </ds:schemaRefs>
 </ds:datastoreItem>
 </file>
</xml_diff>